<commit_message>
complete lab 3 revision
update images to open access standards, revise lab questions incorporating 3 semesters of student feedback, update references
</commit_message>
<xml_diff>
--- a/Bosch-References-20220623.docx
+++ b/Bosch-References-20220623.docx
@@ -53,8 +53,7 @@
         <w:tabs>
           <w:tab w:val="left" w:pos="1710"/>
         </w:tabs>
-        <w:spacing w:line="256" w:lineRule="auto"/>
-        <w:ind w:left="360" w:hanging="480"/>
+        <w:ind w:left="360" w:hanging="360"/>
         <w:rPr>
           <w:rFonts w:ascii="Arial" w:hAnsi="Arial" w:cs="Arial"/>
         </w:rPr>
@@ -103,25 +102,17 @@
       <w:r>
         <w:rPr>
           <w:rFonts w:ascii="Arial" w:hAnsi="Arial" w:cs="Arial"/>
-          <w:color w:val="0562C1"/>
-          <w:u w:val="single" w:color="0562C1"/>
+          <w:u w:val="single"/>
         </w:rPr>
         <w:t>https://</w:t>
       </w:r>
       <w:hyperlink r:id="rId8">
         <w:r>
           <w:rPr>
-            <w:rFonts w:ascii="Arial" w:hAnsi="Arial" w:cs="Arial"/>
-            <w:color w:val="0562C1"/>
-            <w:u w:val="single" w:color="0562C1"/>
-          </w:rPr>
-          <w:t>www.youtube.com/watch?v=8bktaGkagnI</w:t>
-        </w:r>
-        <w:r>
-          <w:rPr>
+            <w:rStyle w:val="Hyperlink"/>
             <w:rFonts w:ascii="Arial" w:hAnsi="Arial" w:cs="Arial"/>
           </w:rPr>
-          <w:t>.</w:t>
+          <w:t>www.youtube.com/watch?v=8bktaGkagnI.</w:t>
         </w:r>
       </w:hyperlink>
     </w:p>
@@ -130,8 +121,7 @@
         <w:tabs>
           <w:tab w:val="left" w:pos="1710"/>
         </w:tabs>
-        <w:spacing w:line="254" w:lineRule="auto"/>
-        <w:ind w:left="360" w:hanging="480"/>
+        <w:ind w:left="360" w:hanging="360"/>
         <w:rPr>
           <w:rFonts w:ascii="Arial" w:hAnsi="Arial" w:cs="Arial"/>
         </w:rPr>
@@ -180,432 +170,147 @@
       <w:r>
         <w:rPr>
           <w:rFonts w:ascii="Arial" w:hAnsi="Arial" w:cs="Arial"/>
-          <w:color w:val="0562C1"/>
-          <w:u w:val="single" w:color="0562C1"/>
+          <w:u w:val="single"/>
         </w:rPr>
         <w:t>https://</w:t>
       </w:r>
       <w:hyperlink r:id="rId9">
         <w:r>
           <w:rPr>
+            <w:rStyle w:val="Hyperlink"/>
             <w:rFonts w:ascii="Arial" w:hAnsi="Arial" w:cs="Arial"/>
-            <w:color w:val="0562C1"/>
-            <w:u w:val="single" w:color="0562C1"/>
           </w:rPr>
-          <w:t>www.youtube.com/watch?v=3pkNsDcC61Y</w:t>
+          <w:t>www.youtube.com/watch?v=3pkNsDcC61Y.</w:t>
         </w:r>
+      </w:hyperlink>
+    </w:p>
+    <w:p>
+      <w:pPr>
+        <w:tabs>
+          <w:tab w:val="left" w:pos="1710"/>
+        </w:tabs>
+        <w:ind w:left="360" w:hanging="360"/>
+        <w:rPr>
+          <w:rFonts w:ascii="Arial" w:hAnsi="Arial" w:cs="Arial"/>
+        </w:rPr>
+      </w:pPr>
+      <w:proofErr w:type="spellStart"/>
+      <w:r>
+        <w:rPr>
+          <w:rFonts w:ascii="Arial" w:hAnsi="Arial" w:cs="Arial"/>
+        </w:rPr>
+        <w:t>Markwick</w:t>
+      </w:r>
+      <w:proofErr w:type="spellEnd"/>
+      <w:r>
+        <w:rPr>
+          <w:rFonts w:ascii="Arial" w:hAnsi="Arial" w:cs="Arial"/>
+        </w:rPr>
+        <w:t xml:space="preserve">, Paul, 2020, “Field sketching in geology: time to think,” </w:t>
+      </w:r>
+      <w:hyperlink r:id="rId10" w:history="1">
         <w:r>
           <w:rPr>
+            <w:rStyle w:val="Hyperlink"/>
             <w:rFonts w:ascii="Arial" w:hAnsi="Arial" w:cs="Arial"/>
           </w:rPr>
-          <w:t>.</w:t>
+          <w:t>http://www.palaeogeography.net/blog/field-sketching-in-geology-time-to-think</w:t>
         </w:r>
       </w:hyperlink>
+      <w:r>
+        <w:rPr>
+          <w:rFonts w:ascii="Arial" w:hAnsi="Arial" w:cs="Arial"/>
+        </w:rPr>
+        <w:t>; last access: 2022-06-23.</w:t>
+      </w:r>
     </w:p>
     <w:p>
       <w:pPr>
         <w:tabs>
           <w:tab w:val="left" w:pos="1710"/>
         </w:tabs>
-        <w:ind w:left="360"/>
-        <w:rPr>
-          <w:rFonts w:ascii="Arial" w:hAnsi="Arial" w:cs="Arial"/>
-          <w:b/>
-        </w:rPr>
-      </w:pPr>
-    </w:p>
-    <w:p>
-      <w:pPr>
-        <w:tabs>
-          <w:tab w:val="left" w:pos="1710"/>
-        </w:tabs>
-        <w:ind w:left="360"/>
-        <w:rPr>
-          <w:rFonts w:ascii="Arial" w:hAnsi="Arial" w:cs="Arial"/>
-          <w:b/>
-        </w:rPr>
-      </w:pPr>
-      <w:r>
-        <w:rPr>
-          <w:rFonts w:ascii="Arial" w:hAnsi="Arial" w:cs="Arial"/>
-          <w:b/>
-        </w:rPr>
-        <w:t>Lab 2</w:t>
-      </w:r>
-    </w:p>
-    <w:p>
-      <w:pPr>
-        <w:tabs>
-          <w:tab w:val="left" w:pos="1710"/>
-        </w:tabs>
-        <w:spacing w:line="256" w:lineRule="auto"/>
-        <w:ind w:left="360" w:hanging="480"/>
-        <w:rPr>
-          <w:rFonts w:ascii="Arial" w:hAnsi="Arial" w:cs="Arial"/>
-        </w:rPr>
-      </w:pPr>
-      <w:r>
-        <w:rPr>
-          <w:rFonts w:ascii="Arial" w:hAnsi="Arial" w:cs="Arial"/>
-        </w:rPr>
-        <w:t xml:space="preserve">NPS, (National Park Service). “Mohs Harness Scale.” Accessed July 18, 2019. </w:t>
-      </w:r>
-      <w:r>
-        <w:rPr>
-          <w:rFonts w:ascii="Arial" w:hAnsi="Arial" w:cs="Arial"/>
-          <w:color w:val="0562C1"/>
-          <w:u w:val="single" w:color="0562C1"/>
-        </w:rPr>
-        <w:t>https://</w:t>
-      </w:r>
-      <w:hyperlink r:id="rId10">
+        <w:ind w:left="360" w:hanging="360"/>
+        <w:rPr>
+          <w:rFonts w:ascii="Arial" w:hAnsi="Arial" w:cs="Arial"/>
+        </w:rPr>
+      </w:pPr>
+      <w:proofErr w:type="spellStart"/>
+      <w:r>
+        <w:rPr>
+          <w:rFonts w:ascii="Arial" w:hAnsi="Arial" w:cs="Arial"/>
+        </w:rPr>
+        <w:t>Noad</w:t>
+      </w:r>
+      <w:proofErr w:type="spellEnd"/>
+      <w:r>
+        <w:rPr>
+          <w:rFonts w:ascii="Arial" w:hAnsi="Arial" w:cs="Arial"/>
+        </w:rPr>
+        <w:t xml:space="preserve">, Jon, 2016, “The (Forgotten?) Art of Geological Field Sketches,” </w:t>
+      </w:r>
+      <w:hyperlink r:id="rId11" w:history="1">
         <w:r>
           <w:rPr>
+            <w:rStyle w:val="Hyperlink"/>
             <w:rFonts w:ascii="Arial" w:hAnsi="Arial" w:cs="Arial"/>
-            <w:color w:val="0562C1"/>
-            <w:u w:val="single" w:color="0562C1"/>
           </w:rPr>
-          <w:t>www.nps.gov/articles/mohs-hardness-scale.htm</w:t>
+          <w:t>https://www.searchanddiscovery.com/documents/2016/41853noad/ndx_noad.pdf</w:t>
         </w:r>
+      </w:hyperlink>
+      <w:r>
+        <w:rPr>
+          <w:rFonts w:ascii="Arial" w:hAnsi="Arial" w:cs="Arial"/>
+        </w:rPr>
+        <w:t>; last access: 2022-06-23.</w:t>
+      </w:r>
+    </w:p>
+    <w:p>
+      <w:pPr>
+        <w:tabs>
+          <w:tab w:val="left" w:pos="1710"/>
+        </w:tabs>
+        <w:ind w:left="360" w:hanging="360"/>
+        <w:rPr>
+          <w:rFonts w:ascii="Arial" w:hAnsi="Arial" w:cs="Arial"/>
+        </w:rPr>
+      </w:pPr>
+      <w:r>
+        <w:rPr>
+          <w:rFonts w:ascii="Arial" w:hAnsi="Arial" w:cs="Arial"/>
+        </w:rPr>
+        <w:t xml:space="preserve">Oxford Cambridge and RSA, 2018, “Geological drawing,” </w:t>
+      </w:r>
+      <w:hyperlink r:id="rId12" w:history="1">
         <w:r>
           <w:rPr>
+            <w:rStyle w:val="Hyperlink"/>
             <w:rFonts w:ascii="Arial" w:hAnsi="Arial" w:cs="Arial"/>
           </w:rPr>
-          <w:t>.</w:t>
+          <w:t>https://www.ocr.org.uk/Images/500028-geology-drawing-skills-handbook.pdf</w:t>
         </w:r>
       </w:hyperlink>
+      <w:r>
+        <w:rPr>
+          <w:rFonts w:ascii="Arial" w:hAnsi="Arial" w:cs="Arial"/>
+        </w:rPr>
+        <w:t>; last access: 2022-06-23.</w:t>
+      </w:r>
     </w:p>
     <w:p>
       <w:pPr>
         <w:tabs>
           <w:tab w:val="left" w:pos="1710"/>
         </w:tabs>
-        <w:ind w:left="360" w:hanging="480"/>
-        <w:rPr>
-          <w:rFonts w:ascii="Arial" w:hAnsi="Arial" w:cs="Arial"/>
-        </w:rPr>
-      </w:pPr>
-      <w:r>
-        <w:rPr>
-          <w:rFonts w:ascii="Arial" w:hAnsi="Arial" w:cs="Arial"/>
-        </w:rPr>
-        <w:t xml:space="preserve">Press, Frank, Raymond </w:t>
-      </w:r>
-      <w:proofErr w:type="spellStart"/>
-      <w:r>
-        <w:rPr>
-          <w:rFonts w:ascii="Arial" w:hAnsi="Arial" w:cs="Arial"/>
-        </w:rPr>
-        <w:t>Siever</w:t>
-      </w:r>
-      <w:proofErr w:type="spellEnd"/>
-      <w:r>
-        <w:rPr>
-          <w:rFonts w:ascii="Arial" w:hAnsi="Arial" w:cs="Arial"/>
-        </w:rPr>
-        <w:t xml:space="preserve">, John </w:t>
-      </w:r>
-      <w:proofErr w:type="spellStart"/>
-      <w:r>
-        <w:rPr>
-          <w:rFonts w:ascii="Arial" w:hAnsi="Arial" w:cs="Arial"/>
-        </w:rPr>
-        <w:t>Grotzinger</w:t>
-      </w:r>
-      <w:proofErr w:type="spellEnd"/>
-      <w:r>
-        <w:rPr>
-          <w:rFonts w:ascii="Arial" w:hAnsi="Arial" w:cs="Arial"/>
-        </w:rPr>
-        <w:t xml:space="preserve">, and Thomas H Jordan. </w:t>
-      </w:r>
-      <w:r>
-        <w:rPr>
-          <w:rFonts w:ascii="Arial" w:hAnsi="Arial" w:cs="Arial"/>
-          <w:i/>
-        </w:rPr>
-        <w:t>Understanding Earth</w:t>
-      </w:r>
-      <w:r>
-        <w:rPr>
-          <w:rFonts w:ascii="Arial" w:hAnsi="Arial" w:cs="Arial"/>
-        </w:rPr>
-        <w:t>. Macmillan, 2004.</w:t>
-      </w:r>
-    </w:p>
-    <w:p>
-      <w:pPr>
-        <w:pStyle w:val="BodyText"/>
-        <w:tabs>
-          <w:tab w:val="left" w:pos="1710"/>
-        </w:tabs>
-        <w:ind w:left="360"/>
-        <w:rPr>
-          <w:rFonts w:ascii="Arial" w:hAnsi="Arial" w:cs="Arial"/>
-          <w:sz w:val="22"/>
-        </w:rPr>
-      </w:pPr>
-    </w:p>
-    <w:p>
-      <w:pPr>
-        <w:tabs>
-          <w:tab w:val="left" w:pos="1710"/>
-        </w:tabs>
-        <w:ind w:left="360"/>
-        <w:rPr>
-          <w:rFonts w:ascii="Arial" w:hAnsi="Arial" w:cs="Arial"/>
-          <w:b/>
-        </w:rPr>
-      </w:pPr>
-      <w:r>
-        <w:rPr>
-          <w:rFonts w:ascii="Arial" w:hAnsi="Arial" w:cs="Arial"/>
-          <w:b/>
-        </w:rPr>
-        <w:t>Lab 3</w:t>
-      </w:r>
-    </w:p>
-    <w:p>
-      <w:pPr>
-        <w:tabs>
-          <w:tab w:val="left" w:pos="1710"/>
-        </w:tabs>
-        <w:spacing w:line="256" w:lineRule="auto"/>
-        <w:ind w:left="360" w:hanging="480"/>
-        <w:rPr>
-          <w:rFonts w:ascii="Arial" w:hAnsi="Arial" w:cs="Arial"/>
-        </w:rPr>
-      </w:pPr>
-      <w:r>
-        <w:rPr>
-          <w:rFonts w:ascii="Arial" w:hAnsi="Arial" w:cs="Arial"/>
-        </w:rPr>
-        <w:t xml:space="preserve">“Global Earthquakes 1900-2013.” Accessed July 30, 2019. </w:t>
-      </w:r>
-      <w:r>
-        <w:rPr>
-          <w:rFonts w:ascii="Arial" w:hAnsi="Arial" w:cs="Arial"/>
-          <w:color w:val="0562C1"/>
-          <w:u w:val="single" w:color="0562C1"/>
-        </w:rPr>
-        <w:t>https://earthquake.usgs.gov/static/lfs/learn/worldseis.pdf</w:t>
-      </w:r>
-      <w:r>
-        <w:rPr>
-          <w:rFonts w:ascii="Arial" w:hAnsi="Arial" w:cs="Arial"/>
-        </w:rPr>
-        <w:t>.</w:t>
-      </w:r>
-    </w:p>
-    <w:p>
-      <w:pPr>
-        <w:tabs>
-          <w:tab w:val="left" w:pos="1710"/>
-        </w:tabs>
-        <w:spacing w:line="254" w:lineRule="auto"/>
-        <w:ind w:left="360" w:hanging="480"/>
-        <w:rPr>
-          <w:rFonts w:ascii="Arial" w:hAnsi="Arial" w:cs="Arial"/>
-        </w:rPr>
-      </w:pPr>
-      <w:proofErr w:type="spellStart"/>
-      <w:r>
-        <w:rPr>
-          <w:rFonts w:ascii="Arial" w:hAnsi="Arial" w:cs="Arial"/>
-        </w:rPr>
-        <w:t>Juras</w:t>
-      </w:r>
-      <w:proofErr w:type="spellEnd"/>
-      <w:r>
-        <w:rPr>
-          <w:rFonts w:ascii="Arial" w:hAnsi="Arial" w:cs="Arial"/>
-        </w:rPr>
-        <w:t xml:space="preserve">, Rasa. </w:t>
-      </w:r>
-      <w:r>
-        <w:rPr>
-          <w:rFonts w:ascii="Arial" w:hAnsi="Arial" w:cs="Arial"/>
-          <w:i/>
-        </w:rPr>
-        <w:t>Principles of Plate Tectonics</w:t>
-      </w:r>
-      <w:r>
-        <w:rPr>
-          <w:rFonts w:ascii="Arial" w:hAnsi="Arial" w:cs="Arial"/>
-        </w:rPr>
-        <w:t xml:space="preserve">. </w:t>
-      </w:r>
-      <w:proofErr w:type="spellStart"/>
-      <w:r>
-        <w:rPr>
-          <w:rFonts w:ascii="Arial" w:hAnsi="Arial" w:cs="Arial"/>
-        </w:rPr>
-        <w:t>GeoBus</w:t>
-      </w:r>
-      <w:proofErr w:type="spellEnd"/>
-      <w:r>
-        <w:rPr>
-          <w:rFonts w:ascii="Arial" w:hAnsi="Arial" w:cs="Arial"/>
-        </w:rPr>
-        <w:t xml:space="preserve"> St Andrews, 2016. </w:t>
-      </w:r>
-      <w:r>
-        <w:rPr>
-          <w:rFonts w:ascii="Arial" w:hAnsi="Arial" w:cs="Arial"/>
-          <w:color w:val="0562C1"/>
-          <w:u w:val="single" w:color="0562C1"/>
-        </w:rPr>
-        <w:t>https://</w:t>
-      </w:r>
-      <w:hyperlink r:id="rId11">
-        <w:r>
-          <w:rPr>
-            <w:rFonts w:ascii="Arial" w:hAnsi="Arial" w:cs="Arial"/>
-            <w:color w:val="0562C1"/>
-            <w:u w:val="single" w:color="0562C1"/>
-          </w:rPr>
-          <w:t>www.youtube.com/watch?v=KrI0AAHOS3c</w:t>
-        </w:r>
-        <w:r>
-          <w:rPr>
-            <w:rFonts w:ascii="Arial" w:hAnsi="Arial" w:cs="Arial"/>
-          </w:rPr>
-          <w:t>.</w:t>
-        </w:r>
-      </w:hyperlink>
-    </w:p>
-    <w:p>
-      <w:pPr>
-        <w:tabs>
-          <w:tab w:val="left" w:pos="1710"/>
-        </w:tabs>
-        <w:spacing w:line="256" w:lineRule="auto"/>
-        <w:ind w:left="360" w:hanging="480"/>
-        <w:rPr>
-          <w:rFonts w:ascii="Arial" w:hAnsi="Arial" w:cs="Arial"/>
-        </w:rPr>
-      </w:pPr>
-      <w:r>
-        <w:rPr>
-          <w:rFonts w:ascii="Arial" w:hAnsi="Arial" w:cs="Arial"/>
-        </w:rPr>
-        <w:t xml:space="preserve">Lim, Elliot. “Crustal Age Image with Plates (Full Pacific Ocean).” Accessed July 30, 2019. </w:t>
-      </w:r>
-      <w:r>
-        <w:rPr>
-          <w:rFonts w:ascii="Arial" w:hAnsi="Arial" w:cs="Arial"/>
-          <w:color w:val="0562C1"/>
-          <w:u w:val="single" w:color="0562C1"/>
-        </w:rPr>
-        <w:t>https://</w:t>
-      </w:r>
-      <w:hyperlink r:id="rId12">
-        <w:r>
-          <w:rPr>
-            <w:rFonts w:ascii="Arial" w:hAnsi="Arial" w:cs="Arial"/>
-            <w:color w:val="0562C1"/>
-            <w:u w:val="single" w:color="0562C1"/>
-          </w:rPr>
-          <w:t>www.ngdc.noaa.gov/mgg/ocean_age/data/2008/ngdc-</w:t>
-        </w:r>
-      </w:hyperlink>
-      <w:r>
-        <w:rPr>
-          <w:rFonts w:ascii="Arial" w:hAnsi="Arial" w:cs="Arial"/>
-          <w:color w:val="0562C1"/>
-        </w:rPr>
-        <w:t xml:space="preserve"> </w:t>
-      </w:r>
-      <w:r>
-        <w:rPr>
-          <w:rFonts w:ascii="Arial" w:hAnsi="Arial" w:cs="Arial"/>
-          <w:color w:val="0562C1"/>
-          <w:u w:val="single" w:color="0562C1"/>
-        </w:rPr>
-        <w:t>generated_images/whole_world/2008_age_of_oceans_plates_pacific.png</w:t>
-      </w:r>
-      <w:r>
-        <w:rPr>
-          <w:rFonts w:ascii="Arial" w:hAnsi="Arial" w:cs="Arial"/>
-        </w:rPr>
-        <w:t>.</w:t>
-      </w:r>
-    </w:p>
-    <w:p>
-      <w:pPr>
-        <w:tabs>
-          <w:tab w:val="left" w:pos="1710"/>
-        </w:tabs>
-        <w:ind w:left="360" w:hanging="450"/>
-        <w:rPr>
-          <w:rFonts w:ascii="Arial" w:hAnsi="Arial" w:cs="Arial"/>
-        </w:rPr>
-      </w:pPr>
-      <w:r>
-        <w:rPr>
-          <w:rFonts w:ascii="Arial" w:hAnsi="Arial" w:cs="Arial"/>
-        </w:rPr>
-        <w:t xml:space="preserve">McPhee, John. </w:t>
-      </w:r>
-      <w:r>
-        <w:rPr>
-          <w:rFonts w:ascii="Arial" w:hAnsi="Arial" w:cs="Arial"/>
-          <w:i/>
-        </w:rPr>
-        <w:t>Annals of the Former World</w:t>
-      </w:r>
-      <w:r>
-        <w:rPr>
-          <w:rFonts w:ascii="Arial" w:hAnsi="Arial" w:cs="Arial"/>
-        </w:rPr>
-        <w:t>. Farrar, Straus and Giroux, 2000.</w:t>
-      </w:r>
-    </w:p>
-    <w:p>
-      <w:pPr>
-        <w:tabs>
-          <w:tab w:val="left" w:pos="1710"/>
-        </w:tabs>
-        <w:ind w:left="360" w:hanging="450"/>
-        <w:rPr>
-          <w:rFonts w:ascii="Arial" w:hAnsi="Arial" w:cs="Arial"/>
-        </w:rPr>
-      </w:pPr>
-      <w:proofErr w:type="spellStart"/>
-      <w:r>
-        <w:rPr>
-          <w:rFonts w:ascii="Arial" w:hAnsi="Arial" w:cs="Arial"/>
-        </w:rPr>
-        <w:t>Meghani</w:t>
-      </w:r>
-      <w:proofErr w:type="spellEnd"/>
-      <w:r>
-        <w:rPr>
-          <w:rFonts w:ascii="Arial" w:hAnsi="Arial" w:cs="Arial"/>
-        </w:rPr>
-        <w:t xml:space="preserve">, </w:t>
-      </w:r>
-      <w:proofErr w:type="spellStart"/>
-      <w:r>
-        <w:rPr>
-          <w:rFonts w:ascii="Arial" w:hAnsi="Arial" w:cs="Arial"/>
-        </w:rPr>
-        <w:t>Nooreen</w:t>
-      </w:r>
-      <w:proofErr w:type="spellEnd"/>
-      <w:r>
-        <w:rPr>
-          <w:rFonts w:ascii="Arial" w:hAnsi="Arial" w:cs="Arial"/>
-        </w:rPr>
-        <w:t xml:space="preserve">. “Earth Layers Schematic.” 2016. </w:t>
-      </w:r>
-      <w:r>
-        <w:rPr>
-          <w:rFonts w:ascii="Arial" w:hAnsi="Arial" w:cs="Arial"/>
-          <w:color w:val="0562C1"/>
-          <w:u w:val="single" w:color="0562C1"/>
-        </w:rPr>
-        <w:t>https://</w:t>
+        <w:ind w:left="360" w:hanging="360"/>
+        <w:rPr>
+          <w:rFonts w:ascii="Arial" w:hAnsi="Arial" w:cs="Arial"/>
+        </w:rPr>
+      </w:pPr>
+      <w:r>
+        <w:rPr>
+          <w:rFonts w:ascii="Arial" w:hAnsi="Arial" w:cs="Arial"/>
+        </w:rPr>
+        <w:t xml:space="preserve">Williams, Maggie, “Field sketches &amp; how to draw them,” </w:t>
       </w:r>
       <w:hyperlink r:id="rId13" w:history="1">
         <w:r>
@@ -613,15 +318,1090 @@
             <w:rStyle w:val="Hyperlink"/>
             <w:rFonts w:ascii="Arial" w:hAnsi="Arial" w:cs="Arial"/>
           </w:rPr>
-          <w:t>www.e-education.psu.edu/marcellus/node/870.</w:t>
+          <w:t>http://pcwww.liv.ac.uk/geo-oer/index_htm_files/Field%20sketches%20&amp;%20how%20to%20draw%20them.pdf</w:t>
         </w:r>
       </w:hyperlink>
       <w:r>
         <w:rPr>
           <w:rFonts w:ascii="Arial" w:hAnsi="Arial" w:cs="Arial"/>
         </w:rPr>
+        <w:t>; last access: 2022-06-23.</w:t>
+      </w:r>
+    </w:p>
+    <w:p>
+      <w:pPr>
+        <w:tabs>
+          <w:tab w:val="left" w:pos="1710"/>
+        </w:tabs>
+        <w:ind w:left="360"/>
+        <w:rPr>
+          <w:rFonts w:ascii="Arial" w:hAnsi="Arial" w:cs="Arial"/>
+          <w:b/>
+        </w:rPr>
+      </w:pPr>
+    </w:p>
+    <w:p>
+      <w:pPr>
+        <w:tabs>
+          <w:tab w:val="left" w:pos="1710"/>
+        </w:tabs>
+        <w:ind w:left="360"/>
+        <w:rPr>
+          <w:rFonts w:ascii="Arial" w:hAnsi="Arial" w:cs="Arial"/>
+          <w:b/>
+        </w:rPr>
+      </w:pPr>
+      <w:r>
+        <w:rPr>
+          <w:rFonts w:ascii="Arial" w:hAnsi="Arial" w:cs="Arial"/>
+          <w:b/>
+        </w:rPr>
+        <w:t>Lab 2</w:t>
+      </w:r>
+    </w:p>
+    <w:p>
+      <w:pPr>
+        <w:pStyle w:val="BodyText"/>
+        <w:tabs>
+          <w:tab w:val="left" w:pos="1710"/>
+        </w:tabs>
+        <w:ind w:left="360" w:hanging="360"/>
+        <w:rPr>
+          <w:rFonts w:ascii="Arial" w:hAnsi="Arial" w:cs="Arial"/>
+        </w:rPr>
+      </w:pPr>
+      <w:proofErr w:type="spellStart"/>
+      <w:r>
+        <w:rPr>
+          <w:rFonts w:ascii="Arial" w:hAnsi="Arial" w:cs="Arial"/>
+        </w:rPr>
+        <w:t>Chinellato</w:t>
+      </w:r>
+      <w:proofErr w:type="spellEnd"/>
+      <w:r>
+        <w:rPr>
+          <w:rFonts w:ascii="Arial" w:hAnsi="Arial" w:cs="Arial"/>
+        </w:rPr>
+        <w:t xml:space="preserve">, Matteo, “Sphalerite, </w:t>
+      </w:r>
+      <w:proofErr w:type="spellStart"/>
+      <w:r>
+        <w:rPr>
+          <w:rFonts w:ascii="Arial" w:hAnsi="Arial" w:cs="Arial"/>
+        </w:rPr>
+        <w:t>Lengenbach</w:t>
+      </w:r>
+      <w:proofErr w:type="spellEnd"/>
+      <w:r>
+        <w:rPr>
+          <w:rFonts w:ascii="Arial" w:hAnsi="Arial" w:cs="Arial"/>
+        </w:rPr>
+        <w:t xml:space="preserve"> Quarry, </w:t>
+      </w:r>
+      <w:proofErr w:type="spellStart"/>
+      <w:r>
+        <w:rPr>
+          <w:rFonts w:ascii="Arial" w:hAnsi="Arial" w:cs="Arial"/>
+        </w:rPr>
+        <w:t>Fäld</w:t>
+      </w:r>
+      <w:proofErr w:type="spellEnd"/>
+      <w:r>
+        <w:rPr>
+          <w:rFonts w:ascii="Arial" w:hAnsi="Arial" w:cs="Arial"/>
+        </w:rPr>
+        <w:t xml:space="preserve">, </w:t>
+      </w:r>
+      <w:proofErr w:type="spellStart"/>
+      <w:r>
+        <w:rPr>
+          <w:rFonts w:ascii="Arial" w:hAnsi="Arial" w:cs="Arial"/>
+        </w:rPr>
+        <w:t>Binn</w:t>
+      </w:r>
+      <w:proofErr w:type="spellEnd"/>
+      <w:r>
+        <w:rPr>
+          <w:rFonts w:ascii="Arial" w:hAnsi="Arial" w:cs="Arial"/>
+        </w:rPr>
+        <w:t xml:space="preserve">, </w:t>
+      </w:r>
+      <w:proofErr w:type="spellStart"/>
+      <w:r>
+        <w:rPr>
+          <w:rFonts w:ascii="Arial" w:hAnsi="Arial" w:cs="Arial"/>
+        </w:rPr>
+        <w:t>Goms</w:t>
+      </w:r>
+      <w:proofErr w:type="spellEnd"/>
+      <w:r>
+        <w:rPr>
+          <w:rFonts w:ascii="Arial" w:hAnsi="Arial" w:cs="Arial"/>
+        </w:rPr>
+        <w:t xml:space="preserve">, Valais, Switzerland,” </w:t>
+      </w:r>
+      <w:hyperlink r:id="rId14" w:history="1">
+        <w:r>
+          <w:rPr>
+            <w:rStyle w:val="Hyperlink"/>
+            <w:rFonts w:ascii="Arial" w:hAnsi="Arial" w:cs="Arial"/>
+          </w:rPr>
+          <w:t>https://www.mindat.org/photo-312483.html</w:t>
+        </w:r>
+      </w:hyperlink>
+      <w:r>
+        <w:rPr>
+          <w:rFonts w:ascii="Arial" w:hAnsi="Arial" w:cs="Arial"/>
+        </w:rPr>
+        <w:t>; last access: 2022-06-29.</w:t>
+      </w:r>
+    </w:p>
+    <w:p>
+      <w:pPr>
+        <w:pStyle w:val="BodyText"/>
+        <w:tabs>
+          <w:tab w:val="left" w:pos="1710"/>
+        </w:tabs>
+        <w:ind w:left="360" w:hanging="360"/>
+        <w:rPr>
+          <w:rFonts w:ascii="Arial" w:hAnsi="Arial" w:cs="Arial"/>
+        </w:rPr>
+      </w:pPr>
+      <w:proofErr w:type="spellStart"/>
+      <w:r>
+        <w:rPr>
+          <w:rFonts w:ascii="Arial" w:hAnsi="Arial" w:cs="Arial"/>
+        </w:rPr>
+        <w:t>Cristofono</w:t>
+      </w:r>
+      <w:proofErr w:type="spellEnd"/>
+      <w:r>
+        <w:rPr>
+          <w:rFonts w:ascii="Arial" w:hAnsi="Arial" w:cs="Arial"/>
+        </w:rPr>
+        <w:t xml:space="preserve">, Peter, 2006, “Muscovite, Palermo No. 1 Mine, Groton, Grafton County New Hampshire, USA,” </w:t>
+      </w:r>
+      <w:hyperlink r:id="rId15" w:history="1">
+        <w:r>
+          <w:rPr>
+            <w:rStyle w:val="Hyperlink"/>
+            <w:rFonts w:ascii="Arial" w:hAnsi="Arial" w:cs="Arial"/>
+          </w:rPr>
+          <w:t>https://www.mindat.org/photo-73662.html</w:t>
+        </w:r>
+      </w:hyperlink>
+      <w:r>
+        <w:rPr>
+          <w:rFonts w:ascii="Arial" w:hAnsi="Arial" w:cs="Arial"/>
+        </w:rPr>
+        <w:t>; last access: 2022-06-29.</w:t>
+      </w:r>
+    </w:p>
+    <w:p>
+      <w:pPr>
+        <w:pStyle w:val="BodyText"/>
+        <w:tabs>
+          <w:tab w:val="left" w:pos="1710"/>
+        </w:tabs>
+        <w:ind w:left="360" w:hanging="360"/>
+        <w:rPr>
+          <w:rFonts w:ascii="Arial" w:hAnsi="Arial" w:cs="Arial"/>
+        </w:rPr>
+      </w:pPr>
+      <w:r>
+        <w:rPr>
+          <w:rFonts w:ascii="Arial" w:hAnsi="Arial" w:cs="Arial"/>
+        </w:rPr>
+        <w:t xml:space="preserve">Cronin, Vince, 2002, “Amphibole Data: Specimen 2,” </w:t>
+      </w:r>
+      <w:hyperlink r:id="rId16" w:history="1">
+        <w:r>
+          <w:rPr>
+            <w:rStyle w:val="Hyperlink"/>
+            <w:rFonts w:ascii="Arial" w:hAnsi="Arial" w:cs="Arial"/>
+          </w:rPr>
+          <w:t>https://croninprojects.org/Vince/PhysGeoLab/amphibole2.jpg</w:t>
+        </w:r>
+      </w:hyperlink>
+      <w:r>
+        <w:rPr>
+          <w:rFonts w:ascii="Arial" w:hAnsi="Arial" w:cs="Arial"/>
+        </w:rPr>
+        <w:t>; last access: 2022-06-29.</w:t>
+      </w:r>
+    </w:p>
+    <w:p>
+      <w:pPr>
+        <w:pStyle w:val="BodyText"/>
+        <w:tabs>
+          <w:tab w:val="left" w:pos="1710"/>
+        </w:tabs>
+        <w:ind w:left="360" w:hanging="360"/>
+        <w:rPr>
+          <w:rFonts w:ascii="Arial" w:hAnsi="Arial" w:cs="Arial"/>
+        </w:rPr>
+      </w:pPr>
+      <w:r>
+        <w:rPr>
+          <w:rFonts w:ascii="Arial" w:hAnsi="Arial" w:cs="Arial"/>
+        </w:rPr>
+        <w:t>Earle, Steven, 2019, “Figure 2.6.5 Cleavage and fracture in potassium feldspar,” </w:t>
+      </w:r>
+      <w:r>
+        <w:rPr>
+          <w:rFonts w:ascii="Arial" w:hAnsi="Arial" w:cs="Arial"/>
+          <w:i/>
+          <w:iCs/>
+        </w:rPr>
+        <w:t>Physical Geology – 2nd Edition</w:t>
+      </w:r>
+      <w:r>
+        <w:rPr>
+          <w:rFonts w:ascii="Arial" w:hAnsi="Arial" w:cs="Arial"/>
+        </w:rPr>
+        <w:t xml:space="preserve">. Victoria, B.C.: </w:t>
+      </w:r>
+      <w:proofErr w:type="spellStart"/>
+      <w:r>
+        <w:rPr>
+          <w:rFonts w:ascii="Arial" w:hAnsi="Arial" w:cs="Arial"/>
+        </w:rPr>
+        <w:t>BCcampus</w:t>
+      </w:r>
+      <w:proofErr w:type="spellEnd"/>
+      <w:r>
+        <w:rPr>
+          <w:rFonts w:ascii="Arial" w:hAnsi="Arial" w:cs="Arial"/>
+        </w:rPr>
+        <w:t xml:space="preserve">, </w:t>
+      </w:r>
+      <w:hyperlink r:id="rId17" w:history="1">
+        <w:r>
+          <w:rPr>
+            <w:rStyle w:val="Hyperlink"/>
+            <w:rFonts w:ascii="Arial" w:hAnsi="Arial" w:cs="Arial"/>
+          </w:rPr>
+          <w:t>https://opentextbc.ca/physicalgeology2ed/chapter/2-6-mineral-properties/</w:t>
+        </w:r>
+      </w:hyperlink>
+      <w:r>
+        <w:rPr>
+          <w:rFonts w:ascii="Arial" w:hAnsi="Arial" w:cs="Arial"/>
+        </w:rPr>
+        <w:t>; last access: 2022-06-29.</w:t>
+      </w:r>
+    </w:p>
+    <w:p>
+      <w:pPr>
+        <w:pStyle w:val="BodyText"/>
+        <w:tabs>
+          <w:tab w:val="left" w:pos="1710"/>
+        </w:tabs>
+        <w:ind w:left="360" w:hanging="360"/>
+        <w:rPr>
+          <w:rFonts w:ascii="Arial" w:hAnsi="Arial" w:cs="Arial"/>
+        </w:rPr>
+      </w:pPr>
+      <w:r>
+        <w:rPr>
+          <w:rFonts w:ascii="Arial" w:hAnsi="Arial" w:cs="Arial"/>
+        </w:rPr>
+        <w:t>Earle, Steven. (2019), “Figure 2.6.6 . . . cleavage planes in the mineral fluorite. . .,” </w:t>
+      </w:r>
+      <w:r>
+        <w:rPr>
+          <w:rFonts w:ascii="Arial" w:hAnsi="Arial" w:cs="Arial"/>
+          <w:i/>
+          <w:iCs/>
+        </w:rPr>
+        <w:t>Physical Geology – 2nd Edition</w:t>
+      </w:r>
+      <w:r>
+        <w:rPr>
+          <w:rFonts w:ascii="Arial" w:hAnsi="Arial" w:cs="Arial"/>
+        </w:rPr>
+        <w:t xml:space="preserve">. Victoria, B.C.: </w:t>
+      </w:r>
+      <w:proofErr w:type="spellStart"/>
+      <w:r>
+        <w:rPr>
+          <w:rFonts w:ascii="Arial" w:hAnsi="Arial" w:cs="Arial"/>
+        </w:rPr>
+        <w:t>BCcampus</w:t>
+      </w:r>
+      <w:proofErr w:type="spellEnd"/>
+      <w:r>
+        <w:rPr>
+          <w:rFonts w:ascii="Arial" w:hAnsi="Arial" w:cs="Arial"/>
+        </w:rPr>
+        <w:t xml:space="preserve">, </w:t>
+      </w:r>
+      <w:hyperlink r:id="rId18" w:history="1">
+        <w:r>
+          <w:rPr>
+            <w:rStyle w:val="Hyperlink"/>
+            <w:rFonts w:ascii="Arial" w:hAnsi="Arial" w:cs="Arial"/>
+          </w:rPr>
+          <w:t>https://opentextbc.ca/physicalgeology2ed/chapter/2-6-mineral-properties/</w:t>
+        </w:r>
+      </w:hyperlink>
+      <w:r>
+        <w:rPr>
+          <w:rFonts w:ascii="Arial" w:hAnsi="Arial" w:cs="Arial"/>
+        </w:rPr>
+        <w:t>; last access: 2022-06-29.</w:t>
+      </w:r>
+    </w:p>
+    <w:p>
+      <w:pPr>
+        <w:pStyle w:val="BodyText"/>
+        <w:tabs>
+          <w:tab w:val="left" w:pos="1710"/>
+        </w:tabs>
+        <w:ind w:left="360" w:hanging="360"/>
+        <w:rPr>
+          <w:rFonts w:ascii="Arial" w:hAnsi="Arial" w:cs="Arial"/>
+        </w:rPr>
+      </w:pPr>
+      <w:r>
+        <w:rPr>
+          <w:rFonts w:ascii="Arial" w:hAnsi="Arial" w:cs="Arial"/>
+        </w:rPr>
+        <w:t xml:space="preserve">Gillman, Joe, 2016, “Galena: Missouri's Official State Mineral,” </w:t>
+      </w:r>
+      <w:hyperlink r:id="rId19" w:history="1">
+        <w:r>
+          <w:rPr>
+            <w:rStyle w:val="Hyperlink"/>
+            <w:rFonts w:ascii="Arial" w:hAnsi="Arial" w:cs="Arial"/>
+          </w:rPr>
+          <w:t>https://dnr.mo.gov/document-search/galena-missouris-official-state-mineral-pub0658/pub0658</w:t>
+        </w:r>
+      </w:hyperlink>
+      <w:r>
+        <w:rPr>
+          <w:rFonts w:ascii="Arial" w:hAnsi="Arial" w:cs="Arial"/>
+        </w:rPr>
+        <w:t>; last access: 2022-06-29.</w:t>
+      </w:r>
+    </w:p>
+    <w:p>
+      <w:pPr>
+        <w:pStyle w:val="BodyText"/>
+        <w:tabs>
+          <w:tab w:val="left" w:pos="1710"/>
+        </w:tabs>
+        <w:ind w:left="360" w:hanging="360"/>
+        <w:rPr>
+          <w:rFonts w:ascii="Arial" w:hAnsi="Arial" w:cs="Arial"/>
+        </w:rPr>
+      </w:pPr>
+      <w:r>
+        <w:rPr>
+          <w:rFonts w:ascii="Arial" w:hAnsi="Arial" w:cs="Arial"/>
+        </w:rPr>
+        <w:t xml:space="preserve">Minot, Henry, “Calcite (Var: Iceland Spar), Rockland, Knox County, Maine, USA,” </w:t>
+      </w:r>
+      <w:hyperlink r:id="rId20" w:history="1">
+        <w:r>
+          <w:rPr>
+            <w:rStyle w:val="Hyperlink"/>
+            <w:rFonts w:ascii="Arial" w:hAnsi="Arial" w:cs="Arial"/>
+          </w:rPr>
+          <w:t>https://www.mindat.org/photo-533325.html</w:t>
+        </w:r>
+      </w:hyperlink>
+      <w:r>
+        <w:rPr>
+          <w:rFonts w:ascii="Arial" w:hAnsi="Arial" w:cs="Arial"/>
+        </w:rPr>
+        <w:t xml:space="preserve">; last access: 2022-06-29. </w:t>
+      </w:r>
+    </w:p>
+    <w:p>
+      <w:pPr>
+        <w:pStyle w:val="BodyText"/>
+        <w:tabs>
+          <w:tab w:val="left" w:pos="1710"/>
+        </w:tabs>
+        <w:ind w:left="360" w:hanging="360"/>
+        <w:rPr>
+          <w:rFonts w:ascii="Arial" w:hAnsi="Arial" w:cs="Arial"/>
+        </w:rPr>
+      </w:pPr>
+      <w:r>
+        <w:rPr>
+          <w:rFonts w:ascii="Arial" w:hAnsi="Arial" w:cs="Arial"/>
+        </w:rPr>
+        <w:t xml:space="preserve">NPS, (National Park Service). “Mohs Harness Scale.” Accessed July 18, 2019. </w:t>
+      </w:r>
+      <w:r>
+        <w:rPr>
+          <w:rFonts w:ascii="Arial" w:hAnsi="Arial" w:cs="Arial"/>
+          <w:u w:val="single"/>
+        </w:rPr>
+        <w:t>https://</w:t>
+      </w:r>
+      <w:hyperlink r:id="rId21">
+        <w:r>
+          <w:rPr>
+            <w:rStyle w:val="Hyperlink"/>
+            <w:rFonts w:ascii="Arial" w:hAnsi="Arial" w:cs="Arial"/>
+          </w:rPr>
+          <w:t>www.nps.gov/articles/mohs-hardness-scale.htm.</w:t>
+        </w:r>
+      </w:hyperlink>
+    </w:p>
+    <w:p>
+      <w:pPr>
+        <w:pStyle w:val="BodyText"/>
+        <w:tabs>
+          <w:tab w:val="left" w:pos="1710"/>
+        </w:tabs>
+        <w:ind w:left="360" w:hanging="360"/>
+        <w:rPr>
+          <w:rFonts w:ascii="Arial" w:hAnsi="Arial" w:cs="Arial"/>
+        </w:rPr>
+      </w:pPr>
+      <w:r>
+        <w:rPr>
+          <w:rFonts w:ascii="Arial" w:hAnsi="Arial" w:cs="Arial"/>
+        </w:rPr>
+        <w:t xml:space="preserve">Press, Frank, Raymond </w:t>
+      </w:r>
+      <w:proofErr w:type="spellStart"/>
+      <w:r>
+        <w:rPr>
+          <w:rFonts w:ascii="Arial" w:hAnsi="Arial" w:cs="Arial"/>
+        </w:rPr>
+        <w:t>Siever</w:t>
+      </w:r>
+      <w:proofErr w:type="spellEnd"/>
+      <w:r>
+        <w:rPr>
+          <w:rFonts w:ascii="Arial" w:hAnsi="Arial" w:cs="Arial"/>
+        </w:rPr>
+        <w:t xml:space="preserve">, John </w:t>
+      </w:r>
+      <w:proofErr w:type="spellStart"/>
+      <w:r>
+        <w:rPr>
+          <w:rFonts w:ascii="Arial" w:hAnsi="Arial" w:cs="Arial"/>
+        </w:rPr>
+        <w:t>Grotzinger</w:t>
+      </w:r>
+      <w:proofErr w:type="spellEnd"/>
+      <w:r>
+        <w:rPr>
+          <w:rFonts w:ascii="Arial" w:hAnsi="Arial" w:cs="Arial"/>
+        </w:rPr>
+        <w:t xml:space="preserve">, and Thomas H Jordan. </w:t>
+      </w:r>
+      <w:r>
+        <w:rPr>
+          <w:rFonts w:ascii="Arial" w:hAnsi="Arial" w:cs="Arial"/>
+          <w:i/>
+        </w:rPr>
+        <w:t>Understanding Earth</w:t>
+      </w:r>
+      <w:r>
+        <w:rPr>
+          <w:rFonts w:ascii="Arial" w:hAnsi="Arial" w:cs="Arial"/>
+        </w:rPr>
+        <w:t>. Macmillan, 2004.</w:t>
+      </w:r>
+    </w:p>
+    <w:p>
+      <w:pPr>
+        <w:pStyle w:val="BodyText"/>
+        <w:tabs>
+          <w:tab w:val="left" w:pos="1710"/>
+        </w:tabs>
+        <w:ind w:left="360" w:hanging="360"/>
+        <w:rPr>
+          <w:rFonts w:ascii="Arial" w:hAnsi="Arial" w:cs="Arial"/>
+        </w:rPr>
+      </w:pPr>
+      <w:r>
+        <w:rPr>
+          <w:rFonts w:ascii="Arial" w:hAnsi="Arial" w:cs="Arial"/>
+        </w:rPr>
+        <w:t xml:space="preserve">Rizzo, Russel G. and Cal Neva Mineral Company, “Quartz (Var: Amethyst), Nangarhar, Afghanistan,” </w:t>
+      </w:r>
+      <w:hyperlink r:id="rId22" w:history="1">
+        <w:r>
+          <w:rPr>
+            <w:rStyle w:val="Hyperlink"/>
+            <w:rFonts w:ascii="Arial" w:hAnsi="Arial" w:cs="Arial"/>
+          </w:rPr>
+          <w:t>https://www.mindat.org/photo-112839.html</w:t>
+        </w:r>
+      </w:hyperlink>
+      <w:r>
+        <w:rPr>
+          <w:rFonts w:ascii="Arial" w:hAnsi="Arial" w:cs="Arial"/>
+        </w:rPr>
+        <w:t>; last access: 2022-06-29.</w:t>
+      </w:r>
+    </w:p>
+    <w:p>
+      <w:pPr>
+        <w:pStyle w:val="BodyText"/>
+        <w:tabs>
+          <w:tab w:val="left" w:pos="1710"/>
+        </w:tabs>
+        <w:ind w:left="360" w:hanging="360"/>
+        <w:rPr>
+          <w:rFonts w:ascii="Arial" w:hAnsi="Arial" w:cs="Arial"/>
+        </w:rPr>
+      </w:pPr>
+      <w:proofErr w:type="spellStart"/>
+      <w:r>
+        <w:rPr>
+          <w:rFonts w:ascii="Arial" w:hAnsi="Arial" w:cs="Arial"/>
+        </w:rPr>
+        <w:lastRenderedPageBreak/>
+        <w:t>Rygel</w:t>
+      </w:r>
+      <w:proofErr w:type="spellEnd"/>
+      <w:r>
+        <w:rPr>
+          <w:rFonts w:ascii="Arial" w:hAnsi="Arial" w:cs="Arial"/>
+        </w:rPr>
+        <w:t xml:space="preserve">, M.C., CC BY-SA 3.0, “6 directions of cleavage,” </w:t>
+      </w:r>
+      <w:hyperlink r:id="rId23" w:history="1">
+        <w:r>
+          <w:rPr>
+            <w:rStyle w:val="Hyperlink"/>
+            <w:rFonts w:ascii="Arial" w:hAnsi="Arial" w:cs="Arial"/>
+          </w:rPr>
+          <w:t>https://commons.wikimedia.org/w/index.php?curid=10127224</w:t>
+        </w:r>
+      </w:hyperlink>
+      <w:r>
+        <w:rPr>
+          <w:rFonts w:ascii="Arial" w:hAnsi="Arial" w:cs="Arial"/>
+        </w:rPr>
+        <w:t>; last access: 2022-06-29.</w:t>
+      </w:r>
+    </w:p>
+    <w:p>
+      <w:pPr>
+        <w:pStyle w:val="BodyText"/>
+        <w:tabs>
+          <w:tab w:val="left" w:pos="1710"/>
+        </w:tabs>
+        <w:ind w:left="360"/>
+        <w:rPr>
+          <w:rFonts w:ascii="Arial" w:hAnsi="Arial" w:cs="Arial"/>
+          <w:sz w:val="22"/>
+        </w:rPr>
+      </w:pPr>
+    </w:p>
+    <w:p>
+      <w:pPr>
+        <w:tabs>
+          <w:tab w:val="left" w:pos="1710"/>
+        </w:tabs>
+        <w:ind w:left="360"/>
+        <w:rPr>
+          <w:rFonts w:ascii="Arial" w:hAnsi="Arial" w:cs="Arial"/>
+          <w:b/>
+        </w:rPr>
+      </w:pPr>
+      <w:r>
+        <w:rPr>
+          <w:rFonts w:ascii="Arial" w:hAnsi="Arial" w:cs="Arial"/>
+          <w:b/>
+        </w:rPr>
+        <w:t>Lab 3</w:t>
+      </w:r>
+    </w:p>
+    <w:p>
+      <w:pPr>
+        <w:pStyle w:val="BodyText"/>
+        <w:tabs>
+          <w:tab w:val="left" w:pos="1710"/>
+        </w:tabs>
+        <w:ind w:left="360" w:hanging="360"/>
+        <w:rPr>
+          <w:rFonts w:ascii="Arial" w:hAnsi="Arial" w:cs="Arial"/>
+          <w:iCs/>
+        </w:rPr>
+      </w:pPr>
+      <w:r>
+        <w:rPr>
+          <w:rFonts w:ascii="Arial" w:hAnsi="Arial" w:cs="Arial"/>
+          <w:iCs/>
+        </w:rPr>
+        <w:t xml:space="preserve">Byrd Polar Research Center, Ohio State University, “Mantle Convection Cell,” </w:t>
+      </w:r>
+      <w:hyperlink r:id="rId24" w:history="1">
+        <w:r>
+          <w:rPr>
+            <w:rStyle w:val="Hyperlink"/>
+            <w:rFonts w:ascii="Arial" w:hAnsi="Arial" w:cs="Arial"/>
+            <w:iCs/>
+          </w:rPr>
+          <w:t>http://research.bpcrc.osu.edu/education/rr/plate_tectonics/mantle_convection_cell.gif</w:t>
+        </w:r>
+      </w:hyperlink>
+      <w:r>
+        <w:rPr>
+          <w:rFonts w:ascii="Arial" w:hAnsi="Arial" w:cs="Arial"/>
+          <w:iCs/>
+        </w:rPr>
+        <w:t>; last access: 2022-07-01.</w:t>
+      </w:r>
+    </w:p>
+    <w:p>
+      <w:pPr>
+        <w:pStyle w:val="BodyText"/>
+        <w:tabs>
+          <w:tab w:val="left" w:pos="1710"/>
+        </w:tabs>
+        <w:ind w:left="360" w:hanging="360"/>
+        <w:rPr>
+          <w:rFonts w:ascii="Arial" w:hAnsi="Arial" w:cs="Arial"/>
+          <w:iCs/>
+        </w:rPr>
+      </w:pPr>
+      <w:r>
+        <w:rPr>
+          <w:rFonts w:ascii="Arial" w:hAnsi="Arial" w:cs="Arial"/>
+          <w:iCs/>
+        </w:rPr>
+        <w:t xml:space="preserve">Lowman, Paul and Jacob Yates, 2002, “Digital Tectonic Activity Map,” </w:t>
+      </w:r>
+      <w:hyperlink r:id="rId25" w:history="1">
+        <w:r>
+          <w:rPr>
+            <w:rStyle w:val="Hyperlink"/>
+            <w:rFonts w:ascii="Arial" w:hAnsi="Arial" w:cs="Arial"/>
+            <w:iCs/>
+          </w:rPr>
+          <w:t>https://visibleearth.nasa.gov/images/88415/digital-tectonic-activity-map</w:t>
+        </w:r>
+      </w:hyperlink>
+      <w:r>
+        <w:rPr>
+          <w:rFonts w:ascii="Arial" w:hAnsi="Arial" w:cs="Arial"/>
+          <w:iCs/>
+        </w:rPr>
+        <w:t>; last access: 2022-07-05.</w:t>
+      </w:r>
+    </w:p>
+    <w:p>
+      <w:pPr>
+        <w:pStyle w:val="BodyText"/>
+        <w:tabs>
+          <w:tab w:val="left" w:pos="1710"/>
+        </w:tabs>
+        <w:ind w:left="360" w:hanging="360"/>
+        <w:rPr>
+          <w:rFonts w:ascii="Arial" w:hAnsi="Arial" w:cs="Arial"/>
+          <w:iCs/>
+        </w:rPr>
+      </w:pPr>
+      <w:r>
+        <w:rPr>
+          <w:rFonts w:ascii="Arial" w:hAnsi="Arial" w:cs="Arial"/>
+          <w:iCs/>
+        </w:rPr>
+        <w:t>McPhee, John. Annals of the Former World. Farrar, Straus and Giroux, 2000.</w:t>
+      </w:r>
+    </w:p>
+    <w:p>
+      <w:pPr>
+        <w:pStyle w:val="BodyText"/>
+        <w:tabs>
+          <w:tab w:val="left" w:pos="1710"/>
+        </w:tabs>
+        <w:ind w:left="360" w:hanging="360"/>
+        <w:rPr>
+          <w:rFonts w:ascii="Arial" w:hAnsi="Arial" w:cs="Arial"/>
+          <w:iCs/>
+        </w:rPr>
+      </w:pPr>
+      <w:proofErr w:type="spellStart"/>
+      <w:r>
+        <w:rPr>
+          <w:rFonts w:ascii="Arial" w:hAnsi="Arial" w:cs="Arial"/>
+          <w:iCs/>
+        </w:rPr>
+        <w:t>Meghani</w:t>
+      </w:r>
+      <w:proofErr w:type="spellEnd"/>
+      <w:r>
+        <w:rPr>
+          <w:rFonts w:ascii="Arial" w:hAnsi="Arial" w:cs="Arial"/>
+          <w:iCs/>
+        </w:rPr>
+        <w:t xml:space="preserve">, </w:t>
+      </w:r>
+      <w:proofErr w:type="spellStart"/>
+      <w:r>
+        <w:rPr>
+          <w:rFonts w:ascii="Arial" w:hAnsi="Arial" w:cs="Arial"/>
+          <w:iCs/>
+        </w:rPr>
+        <w:t>Nooreen</w:t>
+      </w:r>
+      <w:proofErr w:type="spellEnd"/>
+      <w:r>
+        <w:rPr>
+          <w:rFonts w:ascii="Arial" w:hAnsi="Arial" w:cs="Arial"/>
+          <w:iCs/>
+        </w:rPr>
+        <w:t xml:space="preserve">. “Earth Layers Schematic.” 2016. </w:t>
+      </w:r>
+      <w:hyperlink r:id="rId26" w:history="1">
+        <w:r>
+          <w:rPr>
+            <w:rStyle w:val="Hyperlink"/>
+            <w:rFonts w:ascii="Arial" w:hAnsi="Arial" w:cs="Arial"/>
+            <w:iCs/>
+          </w:rPr>
+          <w:t>https://www.e-education.psu.edu/marcellus/node/870</w:t>
+        </w:r>
+      </w:hyperlink>
+      <w:r>
+        <w:rPr>
+          <w:rFonts w:ascii="Arial" w:hAnsi="Arial" w:cs="Arial"/>
+          <w:iCs/>
+        </w:rPr>
+        <w:t xml:space="preserve">. </w:t>
+      </w:r>
+    </w:p>
+    <w:p>
+      <w:pPr>
+        <w:pStyle w:val="BodyText"/>
+        <w:tabs>
+          <w:tab w:val="left" w:pos="1710"/>
+        </w:tabs>
+        <w:ind w:left="360" w:hanging="360"/>
+        <w:rPr>
+          <w:rFonts w:ascii="Arial" w:hAnsi="Arial" w:cs="Arial"/>
+          <w:iCs/>
+        </w:rPr>
+      </w:pPr>
+      <w:r>
+        <w:rPr>
+          <w:rFonts w:ascii="Arial" w:hAnsi="Arial" w:cs="Arial"/>
+          <w:iCs/>
+        </w:rPr>
+        <w:t xml:space="preserve">NOAA, “Image of the three main types of plate tectonic boundaries,” </w:t>
+      </w:r>
+      <w:hyperlink r:id="rId27" w:history="1">
+        <w:r>
+          <w:rPr>
+            <w:rStyle w:val="Hyperlink"/>
+            <w:rFonts w:ascii="Arial" w:hAnsi="Arial" w:cs="Arial"/>
+            <w:iCs/>
+          </w:rPr>
+          <w:t>https://oceanexplorer.noaa.gov/facts/media/plate-boundaries-800.jpg</w:t>
+        </w:r>
+      </w:hyperlink>
+      <w:r>
+        <w:rPr>
+          <w:rFonts w:ascii="Arial" w:hAnsi="Arial" w:cs="Arial"/>
+          <w:iCs/>
+        </w:rPr>
+        <w:t>; last access: 2022-07-01.</w:t>
+      </w:r>
+    </w:p>
+    <w:p>
+      <w:pPr>
+        <w:pStyle w:val="BodyText"/>
+        <w:tabs>
+          <w:tab w:val="left" w:pos="1710"/>
+        </w:tabs>
+        <w:ind w:left="360" w:hanging="360"/>
+        <w:rPr>
+          <w:rFonts w:ascii="Arial" w:hAnsi="Arial" w:cs="Arial"/>
+          <w:iCs/>
+        </w:rPr>
+      </w:pPr>
+      <w:proofErr w:type="spellStart"/>
+      <w:r>
+        <w:rPr>
+          <w:rFonts w:ascii="Arial" w:hAnsi="Arial" w:cs="Arial"/>
+          <w:iCs/>
+        </w:rPr>
+        <w:t>Panchuk</w:t>
+      </w:r>
+      <w:proofErr w:type="spellEnd"/>
+      <w:r>
+        <w:rPr>
+          <w:rFonts w:ascii="Arial" w:hAnsi="Arial" w:cs="Arial"/>
+          <w:iCs/>
+        </w:rPr>
+        <w:t xml:space="preserve">, Karla, 2019, “6.2 The Rock Cycle,” in </w:t>
+      </w:r>
+      <w:r>
+        <w:rPr>
+          <w:rFonts w:ascii="Arial" w:hAnsi="Arial" w:cs="Arial"/>
+          <w:i/>
+        </w:rPr>
+        <w:t>Physical Geology, First University of Saskatchewan Edition</w:t>
+      </w:r>
+      <w:r>
+        <w:rPr>
+          <w:rFonts w:ascii="Arial" w:hAnsi="Arial" w:cs="Arial"/>
+          <w:iCs/>
+        </w:rPr>
+        <w:t xml:space="preserve">, </w:t>
+      </w:r>
+      <w:hyperlink r:id="rId28" w:history="1">
+        <w:r>
+          <w:rPr>
+            <w:rStyle w:val="Hyperlink"/>
+            <w:rFonts w:ascii="Arial" w:hAnsi="Arial" w:cs="Arial"/>
+            <w:iCs/>
+          </w:rPr>
+          <w:t>https://openpress.usask.ca/physicalgeology/chapter/6-2-the-rock-cycle/</w:t>
+        </w:r>
+      </w:hyperlink>
+      <w:r>
+        <w:rPr>
+          <w:rFonts w:ascii="Arial" w:hAnsi="Arial" w:cs="Arial"/>
+          <w:iCs/>
+        </w:rPr>
+        <w:t>; last access: 2022-07-01.</w:t>
+      </w:r>
+    </w:p>
+    <w:p>
+      <w:pPr>
+        <w:pStyle w:val="BodyText"/>
+        <w:ind w:left="360" w:hanging="360"/>
+        <w:rPr>
+          <w:rFonts w:ascii="Arial" w:hAnsi="Arial" w:cs="Arial"/>
+        </w:rPr>
+      </w:pPr>
+      <w:r>
+        <w:rPr>
+          <w:rFonts w:ascii="Arial" w:hAnsi="Arial" w:cs="Arial"/>
+        </w:rPr>
+        <w:t xml:space="preserve">Seton, Maria, R. Dietmar Müller, Sabin </w:t>
+      </w:r>
+      <w:proofErr w:type="spellStart"/>
+      <w:r>
+        <w:rPr>
+          <w:rFonts w:ascii="Arial" w:hAnsi="Arial" w:cs="Arial"/>
+        </w:rPr>
+        <w:t>Zahirovic</w:t>
+      </w:r>
+      <w:proofErr w:type="spellEnd"/>
+      <w:r>
+        <w:rPr>
+          <w:rFonts w:ascii="Arial" w:hAnsi="Arial" w:cs="Arial"/>
+        </w:rPr>
+        <w:t>, Simon Williams, Nicky M. Wright, John Cannon, Joanne M. Whittaker, Kara J. Matthews, and Rebecca McGirr, 2020, "A global data set of present</w:t>
+      </w:r>
+      <w:r>
+        <w:rPr>
+          <w:rFonts w:ascii="Cambria Math" w:hAnsi="Cambria Math" w:cs="Cambria Math"/>
+        </w:rPr>
+        <w:t>‐</w:t>
+      </w:r>
+      <w:r>
+        <w:rPr>
+          <w:rFonts w:ascii="Arial" w:hAnsi="Arial" w:cs="Arial"/>
+        </w:rPr>
+        <w:t>day oceanic crustal age and seafloor spreading parameters," </w:t>
+      </w:r>
+      <w:r>
+        <w:rPr>
+          <w:rFonts w:ascii="Arial" w:hAnsi="Arial" w:cs="Arial"/>
+          <w:i/>
+          <w:iCs/>
+        </w:rPr>
+        <w:t>Geochemistry, Geophysics, Geosystems</w:t>
+      </w:r>
+      <w:r>
+        <w:rPr>
+          <w:rFonts w:ascii="Arial" w:hAnsi="Arial" w:cs="Arial"/>
+        </w:rPr>
+        <w:t xml:space="preserve"> 21, no. 10, </w:t>
+      </w:r>
+      <w:hyperlink r:id="rId29" w:history="1">
+        <w:r>
+          <w:rPr>
+            <w:rStyle w:val="Hyperlink"/>
+            <w:rFonts w:ascii="Arial" w:hAnsi="Arial" w:cs="Arial"/>
+          </w:rPr>
+          <w:t>https://doi.org/10.1029/2020GC009214</w:t>
+        </w:r>
+      </w:hyperlink>
+      <w:r>
+        <w:rPr>
+          <w:rFonts w:ascii="Arial" w:hAnsi="Arial" w:cs="Arial"/>
+        </w:rPr>
+        <w:t>; last access: 2022-07-05.</w:t>
+      </w:r>
+    </w:p>
+    <w:p>
+      <w:pPr>
+        <w:pStyle w:val="BodyText"/>
+        <w:ind w:left="360" w:hanging="360"/>
+        <w:rPr>
+          <w:rFonts w:ascii="Arial" w:hAnsi="Arial" w:cs="Arial"/>
+        </w:rPr>
+      </w:pPr>
+      <w:r>
+        <w:rPr>
+          <w:rFonts w:ascii="Arial" w:hAnsi="Arial" w:cs="Arial"/>
+        </w:rPr>
+        <w:t xml:space="preserve">United States Geological Survey (USGS), 2019, “Global Earthquakes, 1900–2013,” </w:t>
+      </w:r>
+      <w:hyperlink r:id="rId30" w:history="1">
+        <w:r>
+          <w:rPr>
+            <w:rStyle w:val="Hyperlink"/>
+            <w:rFonts w:ascii="Arial" w:hAnsi="Arial" w:cs="Arial"/>
+          </w:rPr>
+          <w:t>https://commons.wikimedia.org/wiki/File:EQs_1900-2013_worldseis.png</w:t>
+        </w:r>
+      </w:hyperlink>
+      <w:r>
+        <w:rPr>
+          <w:rFonts w:ascii="Arial" w:hAnsi="Arial" w:cs="Arial"/>
+        </w:rPr>
+        <w:t>; last access: 2022-07-05.</w:t>
+      </w:r>
+    </w:p>
+    <w:p>
+      <w:pPr>
+        <w:pStyle w:val="BodyText"/>
+        <w:ind w:left="360" w:hanging="360"/>
+        <w:rPr>
+          <w:rFonts w:ascii="Arial" w:hAnsi="Arial" w:cs="Arial"/>
+        </w:rPr>
+      </w:pPr>
+      <w:r>
+        <w:rPr>
+          <w:rFonts w:ascii="Arial" w:hAnsi="Arial" w:cs="Arial"/>
+        </w:rPr>
+        <w:t xml:space="preserve">United States Geological Survey (USGS), n.d., “Track of the Yellowstone hotspot,” </w:t>
+      </w:r>
+      <w:hyperlink r:id="rId31" w:history="1">
+        <w:r>
+          <w:rPr>
+            <w:rStyle w:val="Hyperlink"/>
+            <w:rFonts w:ascii="Arial" w:hAnsi="Arial" w:cs="Arial"/>
+          </w:rPr>
+          <w:t>https://www.usgs.gov/media/images/track-yellowstone-hotspot</w:t>
+        </w:r>
+      </w:hyperlink>
+      <w:r>
+        <w:rPr>
+          <w:rFonts w:ascii="Arial" w:hAnsi="Arial" w:cs="Arial"/>
+        </w:rPr>
+        <w:t>; last access: 2022-07-06.</w:t>
+      </w:r>
+    </w:p>
+    <w:p>
+      <w:pPr>
+        <w:pStyle w:val="BodyText"/>
+        <w:ind w:left="360" w:hanging="360"/>
+        <w:rPr>
+          <w:rFonts w:ascii="Arial" w:hAnsi="Arial" w:cs="Arial"/>
+        </w:rPr>
+      </w:pPr>
+      <w:r>
+        <w:rPr>
+          <w:rFonts w:ascii="Arial" w:hAnsi="Arial" w:cs="Arial"/>
+        </w:rPr>
+        <w:t xml:space="preserve">Wegener, Alfred. </w:t>
+      </w:r>
+      <w:r>
+        <w:rPr>
+          <w:rFonts w:ascii="Arial" w:hAnsi="Arial" w:cs="Arial"/>
+          <w:i/>
+        </w:rPr>
+        <w:t>The Origin of Continents and Oceans</w:t>
+      </w:r>
+      <w:r>
+        <w:rPr>
+          <w:rFonts w:ascii="Arial" w:hAnsi="Arial" w:cs="Arial"/>
+        </w:rPr>
+        <w:t>. Courier Corporation, 1966.</w:t>
+      </w:r>
+    </w:p>
+    <w:p>
+      <w:pPr>
+        <w:pStyle w:val="BodyText"/>
+        <w:tabs>
+          <w:tab w:val="left" w:pos="1710"/>
+        </w:tabs>
+        <w:ind w:left="360"/>
+        <w:rPr>
+          <w:rFonts w:ascii="Arial" w:hAnsi="Arial" w:cs="Arial"/>
+          <w:sz w:val="20"/>
+        </w:rPr>
+      </w:pPr>
+    </w:p>
+    <w:p>
+      <w:pPr>
+        <w:tabs>
+          <w:tab w:val="left" w:pos="1710"/>
+        </w:tabs>
+        <w:ind w:left="360"/>
+        <w:rPr>
+          <w:rFonts w:ascii="Arial" w:hAnsi="Arial" w:cs="Arial"/>
+          <w:b/>
+        </w:rPr>
+      </w:pPr>
+      <w:r>
+        <w:rPr>
+          <w:rFonts w:ascii="Arial" w:hAnsi="Arial" w:cs="Arial"/>
+          <w:b/>
+        </w:rPr>
+        <w:t>Lab 4</w:t>
+      </w:r>
+    </w:p>
+    <w:p>
+      <w:pPr>
+        <w:tabs>
+          <w:tab w:val="left" w:pos="1710"/>
+        </w:tabs>
+        <w:ind w:left="360" w:hanging="450"/>
+        <w:rPr>
+          <w:rFonts w:ascii="Arial" w:hAnsi="Arial" w:cs="Arial"/>
+        </w:rPr>
+      </w:pPr>
+      <w:r>
+        <w:rPr>
+          <w:rFonts w:ascii="Arial" w:hAnsi="Arial" w:cs="Arial"/>
+        </w:rPr>
+        <w:t xml:space="preserve">Bosch, Rachel F. </w:t>
+      </w:r>
+      <w:r>
+        <w:rPr>
+          <w:rFonts w:ascii="Arial" w:hAnsi="Arial" w:cs="Arial"/>
+          <w:i/>
+        </w:rPr>
+        <w:t>Zabriskie Point, Death Valley National Park, Sunrise</w:t>
+      </w:r>
+      <w:r>
+        <w:rPr>
+          <w:rFonts w:ascii="Arial" w:hAnsi="Arial" w:cs="Arial"/>
+        </w:rPr>
+        <w:t>. May 1,</w:t>
+      </w:r>
+      <w:r>
+        <w:rPr>
+          <w:rFonts w:ascii="Arial" w:hAnsi="Arial" w:cs="Arial"/>
+        </w:rPr>
         <w:t xml:space="preserve"> </w:t>
       </w:r>
+      <w:r>
+        <w:rPr>
+          <w:rFonts w:ascii="Arial" w:hAnsi="Arial" w:cs="Arial"/>
+        </w:rPr>
+        <w:t xml:space="preserve">2017. Digital photography. </w:t>
+      </w:r>
     </w:p>
     <w:p>
       <w:pPr>
@@ -633,46 +1413,11 @@
           <w:rFonts w:ascii="Arial" w:hAnsi="Arial" w:cs="Arial"/>
         </w:rPr>
       </w:pPr>
-      <w:proofErr w:type="spellStart"/>
-      <w:r>
-        <w:rPr>
-          <w:rFonts w:ascii="Arial" w:hAnsi="Arial" w:cs="Arial"/>
-        </w:rPr>
-        <w:t>Moorehouse</w:t>
-      </w:r>
-      <w:proofErr w:type="spellEnd"/>
-      <w:r>
-        <w:rPr>
-          <w:rFonts w:ascii="Arial" w:hAnsi="Arial" w:cs="Arial"/>
-        </w:rPr>
-        <w:t xml:space="preserve">, Benjamin. </w:t>
-      </w:r>
-      <w:r>
-        <w:rPr>
-          <w:rFonts w:ascii="Arial" w:hAnsi="Arial" w:cs="Arial"/>
-          <w:i/>
-        </w:rPr>
-        <w:t>The Rock Cycle in a Minute</w:t>
-      </w:r>
-      <w:r>
-        <w:rPr>
-          <w:rFonts w:ascii="Arial" w:hAnsi="Arial" w:cs="Arial"/>
-        </w:rPr>
-        <w:t xml:space="preserve">. </w:t>
-      </w:r>
-      <w:proofErr w:type="spellStart"/>
-      <w:r>
-        <w:rPr>
-          <w:rFonts w:ascii="Arial" w:hAnsi="Arial" w:cs="Arial"/>
-        </w:rPr>
-        <w:t>GeoBus</w:t>
-      </w:r>
-      <w:proofErr w:type="spellEnd"/>
-      <w:r>
-        <w:rPr>
-          <w:rFonts w:ascii="Arial" w:hAnsi="Arial" w:cs="Arial"/>
-        </w:rPr>
-        <w:t xml:space="preserve"> St Andrews, 2016.</w:t>
+      <w:r>
+        <w:rPr>
+          <w:rFonts w:ascii="Arial" w:hAnsi="Arial" w:cs="Arial"/>
+        </w:rPr>
+        <w:t>Dalrymple, G. Brent. “Age of the Earth.” United States Geological Survey, July 9, 2007.</w:t>
       </w:r>
     </w:p>
     <w:p>
@@ -691,227 +1436,6 @@
           <w:color w:val="0562C1"/>
           <w:u w:val="single" w:color="0562C1"/>
         </w:rPr>
-        <w:t>https://</w:t>
-      </w:r>
-      <w:hyperlink r:id="rId14">
-        <w:r>
-          <w:rPr>
-            <w:rFonts w:ascii="Arial" w:hAnsi="Arial" w:cs="Arial"/>
-            <w:color w:val="0562C1"/>
-            <w:u w:val="single" w:color="0562C1"/>
-          </w:rPr>
-          <w:t>www.youtube.com/watch?v=E7ogZJAxC2Y</w:t>
-        </w:r>
-        <w:r>
-          <w:rPr>
-            <w:rFonts w:ascii="Arial" w:hAnsi="Arial" w:cs="Arial"/>
-          </w:rPr>
-          <w:t>.</w:t>
-        </w:r>
-      </w:hyperlink>
-    </w:p>
-    <w:p>
-      <w:pPr>
-        <w:tabs>
-          <w:tab w:val="left" w:pos="1710"/>
-        </w:tabs>
-        <w:ind w:left="360" w:hanging="480"/>
-        <w:rPr>
-          <w:rFonts w:ascii="Arial" w:hAnsi="Arial" w:cs="Arial"/>
-        </w:rPr>
-      </w:pPr>
-      <w:r>
-        <w:rPr>
-          <w:rFonts w:ascii="Arial" w:hAnsi="Arial" w:cs="Arial"/>
-        </w:rPr>
-        <w:t xml:space="preserve">Nash, Scott. “Tectonic Plates.” United States Geological Survey, February 1996. </w:t>
-      </w:r>
-      <w:r>
-        <w:rPr>
-          <w:rFonts w:ascii="Arial" w:hAnsi="Arial" w:cs="Arial"/>
-          <w:color w:val="0562C1"/>
-          <w:u w:val="single" w:color="0562C1"/>
-        </w:rPr>
-        <w:t>https://upload.wikimedia.org/wikipedia/commons/8/8a/Plates_tect2_en.svg</w:t>
-      </w:r>
-      <w:r>
-        <w:rPr>
-          <w:rFonts w:ascii="Arial" w:hAnsi="Arial" w:cs="Arial"/>
-        </w:rPr>
-        <w:t>.</w:t>
-      </w:r>
-    </w:p>
-    <w:p>
-      <w:pPr>
-        <w:tabs>
-          <w:tab w:val="left" w:pos="1710"/>
-        </w:tabs>
-        <w:spacing w:line="254" w:lineRule="auto"/>
-        <w:ind w:left="360" w:hanging="480"/>
-        <w:rPr>
-          <w:rFonts w:ascii="Arial" w:hAnsi="Arial" w:cs="Arial"/>
-        </w:rPr>
-      </w:pPr>
-      <w:r>
-        <w:rPr>
-          <w:rFonts w:ascii="Arial" w:hAnsi="Arial" w:cs="Arial"/>
-        </w:rPr>
-        <w:t xml:space="preserve">“Volcanoes of the World.” Accessed July 30, 2019. </w:t>
-      </w:r>
-      <w:hyperlink r:id="rId15" w:anchor="mp1b">
-        <w:r>
-          <w:rPr>
-            <w:rFonts w:ascii="Arial" w:hAnsi="Arial" w:cs="Arial"/>
-            <w:color w:val="0562C1"/>
-            <w:u w:val="single" w:color="0562C1"/>
-          </w:rPr>
-          <w:t>http://www.geog.ucsb.edu/~dylan/mtpe/geosphere/wh/vol/volcanoes.html#mp1b</w:t>
-        </w:r>
-        <w:r>
-          <w:rPr>
-            <w:rFonts w:ascii="Arial" w:hAnsi="Arial" w:cs="Arial"/>
-          </w:rPr>
-          <w:t>.</w:t>
-        </w:r>
-      </w:hyperlink>
-    </w:p>
-    <w:p>
-      <w:pPr>
-        <w:tabs>
-          <w:tab w:val="left" w:pos="1710"/>
-        </w:tabs>
-        <w:ind w:left="360" w:hanging="450"/>
-        <w:rPr>
-          <w:rFonts w:ascii="Arial" w:hAnsi="Arial" w:cs="Arial"/>
-        </w:rPr>
-      </w:pPr>
-      <w:r>
-        <w:rPr>
-          <w:rFonts w:ascii="Arial" w:hAnsi="Arial" w:cs="Arial"/>
-        </w:rPr>
-        <w:t xml:space="preserve">Wegener, Alfred. </w:t>
-      </w:r>
-      <w:r>
-        <w:rPr>
-          <w:rFonts w:ascii="Arial" w:hAnsi="Arial" w:cs="Arial"/>
-          <w:i/>
-        </w:rPr>
-        <w:t>The Origin of Continents and Oceans</w:t>
-      </w:r>
-      <w:r>
-        <w:rPr>
-          <w:rFonts w:ascii="Arial" w:hAnsi="Arial" w:cs="Arial"/>
-        </w:rPr>
-        <w:t>. Courier Corporation, 1966.</w:t>
-      </w:r>
-    </w:p>
-    <w:p>
-      <w:pPr>
-        <w:pStyle w:val="BodyText"/>
-        <w:tabs>
-          <w:tab w:val="left" w:pos="1710"/>
-        </w:tabs>
-        <w:ind w:left="360"/>
-        <w:rPr>
-          <w:rFonts w:ascii="Arial" w:hAnsi="Arial" w:cs="Arial"/>
-          <w:sz w:val="20"/>
-        </w:rPr>
-      </w:pPr>
-    </w:p>
-    <w:p>
-      <w:pPr>
-        <w:tabs>
-          <w:tab w:val="left" w:pos="1710"/>
-        </w:tabs>
-        <w:ind w:left="360"/>
-        <w:rPr>
-          <w:rFonts w:ascii="Arial" w:hAnsi="Arial" w:cs="Arial"/>
-          <w:b/>
-        </w:rPr>
-      </w:pPr>
-      <w:r>
-        <w:rPr>
-          <w:rFonts w:ascii="Arial" w:hAnsi="Arial" w:cs="Arial"/>
-          <w:b/>
-        </w:rPr>
-        <w:t>Lab 4</w:t>
-      </w:r>
-    </w:p>
-    <w:p>
-      <w:pPr>
-        <w:tabs>
-          <w:tab w:val="left" w:pos="1710"/>
-        </w:tabs>
-        <w:ind w:left="360" w:hanging="450"/>
-        <w:rPr>
-          <w:rFonts w:ascii="Arial" w:hAnsi="Arial" w:cs="Arial"/>
-        </w:rPr>
-      </w:pPr>
-      <w:r>
-        <w:rPr>
-          <w:rFonts w:ascii="Arial" w:hAnsi="Arial" w:cs="Arial"/>
-        </w:rPr>
-        <w:t xml:space="preserve">Bosch, Rachel F. </w:t>
-      </w:r>
-      <w:r>
-        <w:rPr>
-          <w:rFonts w:ascii="Arial" w:hAnsi="Arial" w:cs="Arial"/>
-          <w:i/>
-        </w:rPr>
-        <w:t>Zabriskie Point, Death Valley National Park, Sunrise</w:t>
-      </w:r>
-      <w:r>
-        <w:rPr>
-          <w:rFonts w:ascii="Arial" w:hAnsi="Arial" w:cs="Arial"/>
-        </w:rPr>
-        <w:t>. May 1,</w:t>
-      </w:r>
-      <w:r>
-        <w:rPr>
-          <w:rFonts w:ascii="Arial" w:hAnsi="Arial" w:cs="Arial"/>
-        </w:rPr>
-        <w:t xml:space="preserve"> </w:t>
-      </w:r>
-      <w:r>
-        <w:rPr>
-          <w:rFonts w:ascii="Arial" w:hAnsi="Arial" w:cs="Arial"/>
-        </w:rPr>
-        <w:t xml:space="preserve">2017. Digital photography. </w:t>
-      </w:r>
-    </w:p>
-    <w:p>
-      <w:pPr>
-        <w:tabs>
-          <w:tab w:val="left" w:pos="1710"/>
-        </w:tabs>
-        <w:ind w:left="360" w:hanging="450"/>
-        <w:rPr>
-          <w:rFonts w:ascii="Arial" w:hAnsi="Arial" w:cs="Arial"/>
-        </w:rPr>
-      </w:pPr>
-      <w:r>
-        <w:rPr>
-          <w:rFonts w:ascii="Arial" w:hAnsi="Arial" w:cs="Arial"/>
-        </w:rPr>
-        <w:t>Dalrymple, G. Brent. “Age of the Earth.” United States Geological Survey, July 9, 2007.</w:t>
-      </w:r>
-    </w:p>
-    <w:p>
-      <w:pPr>
-        <w:tabs>
-          <w:tab w:val="left" w:pos="1710"/>
-        </w:tabs>
-        <w:ind w:left="360"/>
-        <w:rPr>
-          <w:rFonts w:ascii="Arial" w:hAnsi="Arial" w:cs="Arial"/>
-        </w:rPr>
-      </w:pPr>
-      <w:r>
-        <w:rPr>
-          <w:rFonts w:ascii="Arial" w:hAnsi="Arial" w:cs="Arial"/>
-          <w:color w:val="0562C1"/>
-          <w:u w:val="single" w:color="0562C1"/>
-        </w:rPr>
         <w:t>https://pubs.usgs.gov/gip/geotime/age.html</w:t>
       </w:r>
       <w:r>
@@ -938,7 +1462,7 @@
         </w:rPr>
         <w:t xml:space="preserve">Johnson, Sarah, 2018, Radiometric Dating, </w:t>
       </w:r>
-      <w:hyperlink r:id="rId16" w:history="1">
+      <w:hyperlink r:id="rId32" w:history="1">
         <w:r>
           <w:rPr>
             <w:rStyle w:val="Hyperlink"/>
@@ -1099,7 +1623,14 @@
         <w:rPr>
           <w:rFonts w:ascii="Arial" w:hAnsi="Arial" w:cs="Arial"/>
         </w:rPr>
-        <w:t xml:space="preserve"> of Nicolaus Steno’s Dissertation Concerning a Solid Body Enclosed By a Process of Nature Within a Solid; English Translation with Notes and Introduction</w:t>
+        <w:t xml:space="preserve"> of Nicolaus Steno’s Dissertation Concerning a Solid Body Enclosed By a Process of Nature Within a Solid; English Translation with Notes and </w:t>
+      </w:r>
+      <w:r>
+        <w:rPr>
+          <w:rFonts w:ascii="Arial" w:hAnsi="Arial" w:cs="Arial"/>
+        </w:rPr>
+        <w:lastRenderedPageBreak/>
+        <w:t>Introduction</w:t>
       </w:r>
       <w:r>
         <w:rPr>
@@ -1142,7 +1673,6 @@
         <w:rPr>
           <w:rFonts w:ascii="Arial" w:hAnsi="Arial" w:cs="Arial"/>
         </w:rPr>
-        <w:lastRenderedPageBreak/>
         <w:t xml:space="preserve">USGS. “Spiral Age of the Earth Diagram.” March 25, 2008. </w:t>
       </w:r>
       <w:r>
@@ -1221,7 +1751,7 @@
         </w:rPr>
         <w:t xml:space="preserve">” </w:t>
       </w:r>
-      <w:hyperlink r:id="rId17" w:history="1">
+      <w:hyperlink r:id="rId33" w:history="1">
         <w:r>
           <w:rPr>
             <w:rStyle w:val="Hyperlink"/>
@@ -1262,7 +1792,7 @@
         </w:rPr>
         <w:t>https://</w:t>
       </w:r>
-      <w:hyperlink r:id="rId18">
+      <w:hyperlink r:id="rId34">
         <w:r>
           <w:rPr>
             <w:rFonts w:ascii="Arial" w:hAnsi="Arial" w:cs="Arial"/>
@@ -1388,7 +1918,7 @@
         </w:rPr>
         <w:t>https://</w:t>
       </w:r>
-      <w:hyperlink r:id="rId19">
+      <w:hyperlink r:id="rId35">
         <w:r>
           <w:rPr>
             <w:rFonts w:ascii="Arial" w:hAnsi="Arial" w:cs="Arial"/>
@@ -1469,7 +1999,7 @@
         </w:rPr>
         <w:t>https://</w:t>
       </w:r>
-      <w:hyperlink r:id="rId20">
+      <w:hyperlink r:id="rId36">
         <w:r>
           <w:rPr>
             <w:rFonts w:ascii="Arial" w:hAnsi="Arial" w:cs="Arial"/>
@@ -1635,7 +2165,7 @@
         </w:rPr>
         <w:t xml:space="preserve">.” Earth Science Australia. Accessed November 2, 2019. </w:t>
       </w:r>
-      <w:hyperlink r:id="rId21">
+      <w:hyperlink r:id="rId37">
         <w:r>
           <w:rPr>
             <w:rFonts w:ascii="Arial" w:hAnsi="Arial" w:cs="Arial"/>
@@ -1748,7 +2278,7 @@
         </w:rPr>
         <w:t xml:space="preserve">, Earle R. and Warren L. Peterson, 2001, “Contributions to the Geology of Kentucky: Ordovician System,” </w:t>
       </w:r>
-      <w:hyperlink r:id="rId22" w:history="1">
+      <w:hyperlink r:id="rId38" w:history="1">
         <w:r>
           <w:rPr>
             <w:rStyle w:val="Hyperlink"/>
@@ -1792,7 +2322,7 @@
         </w:rPr>
         <w:t xml:space="preserve">, 2001, “Contributions to the Geology of Kentucky: Stratigraphy,” </w:t>
       </w:r>
-      <w:hyperlink r:id="rId23" w:history="1">
+      <w:hyperlink r:id="rId39" w:history="1">
         <w:r>
           <w:rPr>
             <w:rStyle w:val="Hyperlink"/>
@@ -1850,7 +2380,7 @@
         </w:rPr>
         <w:t xml:space="preserve">George J., Jr.,  2001, “Contributions to the Geology of Kentucky: Mississippian System,” </w:t>
       </w:r>
-      <w:hyperlink r:id="rId24" w:history="1">
+      <w:hyperlink r:id="rId40" w:history="1">
         <w:r>
           <w:rPr>
             <w:rStyle w:val="Hyperlink"/>
@@ -1908,7 +2438,7 @@
         </w:rPr>
         <w:t xml:space="preserve">Roy C.,  2001, “Contributions to the Geology of Kentucky: Devonian System,” </w:t>
       </w:r>
-      <w:hyperlink r:id="rId25" w:history="1">
+      <w:hyperlink r:id="rId41" w:history="1">
         <w:r>
           <w:rPr>
             <w:rStyle w:val="Hyperlink"/>
@@ -1958,7 +2488,7 @@
         </w:rPr>
         <w:t xml:space="preserve">Robert C.,  2001, “Contributions to the Geology of Kentucky: Permian System,” </w:t>
       </w:r>
-      <w:hyperlink r:id="rId26" w:history="1">
+      <w:hyperlink r:id="rId42" w:history="1">
         <w:r>
           <w:rPr>
             <w:rStyle w:val="Hyperlink"/>
@@ -1994,6 +2524,7 @@
         <w:rPr>
           <w:rFonts w:ascii="Arial" w:hAnsi="Arial" w:cs="Arial"/>
         </w:rPr>
+        <w:lastRenderedPageBreak/>
         <w:t>McDowell,</w:t>
       </w:r>
       <w:r>
@@ -2008,7 +2539,7 @@
         </w:rPr>
         <w:t xml:space="preserve">Robert C. and Wayne L. Newell,  2001, “Contributions to the Geology of Kentucky: Quaternary System,” </w:t>
       </w:r>
-      <w:hyperlink r:id="rId27" w:history="1">
+      <w:hyperlink r:id="rId43" w:history="1">
         <w:r>
           <w:rPr>
             <w:rStyle w:val="Hyperlink"/>
@@ -2044,10 +2575,9 @@
         <w:rPr>
           <w:rFonts w:ascii="Arial" w:hAnsi="Arial" w:cs="Arial"/>
         </w:rPr>
-        <w:lastRenderedPageBreak/>
         <w:t xml:space="preserve">Olive, Wilds W. and Robert C. McDowell,  2001, “Contributions to the Geology of Kentucky: Cretaceous and Tertiary System,” </w:t>
       </w:r>
-      <w:hyperlink r:id="rId28" w:history="1">
+      <w:hyperlink r:id="rId44" w:history="1">
         <w:r>
           <w:rPr>
             <w:rStyle w:val="Hyperlink"/>
@@ -2098,7 +2628,7 @@
         </w:rPr>
         <w:t xml:space="preserve">Warren L.,  2001, “Contributions to the Geology of Kentucky: Silurian System,” </w:t>
       </w:r>
-      <w:hyperlink r:id="rId29" w:history="1">
+      <w:hyperlink r:id="rId45" w:history="1">
         <w:r>
           <w:rPr>
             <w:rStyle w:val="Hyperlink"/>
@@ -2179,7 +2709,7 @@
         </w:rPr>
         <w:t xml:space="preserve">Charles L.,  2001, “Contributions to the Geology of Kentucky: Pennsylvanian System,” </w:t>
       </w:r>
-      <w:hyperlink r:id="rId30" w:history="1">
+      <w:hyperlink r:id="rId46" w:history="1">
         <w:r>
           <w:rPr>
             <w:rStyle w:val="Hyperlink"/>
@@ -2225,7 +2755,7 @@
         </w:rPr>
         <w:t xml:space="preserve">, Phil. “Dome Structure of the Cincinnati Arch Region.” January 19, 2015. </w:t>
       </w:r>
-      <w:hyperlink r:id="rId31">
+      <w:hyperlink r:id="rId47">
         <w:r>
           <w:rPr>
             <w:rFonts w:ascii="Arial" w:hAnsi="Arial" w:cs="Arial"/>
@@ -2276,7 +2806,7 @@
         </w:rPr>
         <w:t xml:space="preserve"> </w:t>
       </w:r>
-      <w:hyperlink r:id="rId32" w:history="1">
+      <w:hyperlink r:id="rId48" w:history="1">
         <w:r>
           <w:rPr>
             <w:rStyle w:val="Hyperlink"/>
@@ -2311,7 +2841,7 @@
       <w:r>
         <w:t xml:space="preserve"> </w:t>
       </w:r>
-      <w:hyperlink r:id="rId33" w:history="1">
+      <w:hyperlink r:id="rId49" w:history="1">
         <w:r>
           <w:rPr>
             <w:rStyle w:val="Hyperlink"/>
@@ -2423,7 +2953,7 @@
         </w:rPr>
         <w:t xml:space="preserve">, </w:t>
       </w:r>
-      <w:hyperlink r:id="rId34" w:history="1">
+      <w:hyperlink r:id="rId50" w:history="1">
         <w:r>
           <w:rPr>
             <w:rStyle w:val="Hyperlink"/>
@@ -2459,7 +2989,7 @@
         </w:rPr>
         <w:t xml:space="preserve">Environmental and Engineering Geophysical Society, n.d., “What is Geophysics?” </w:t>
       </w:r>
-      <w:hyperlink r:id="rId35" w:history="1">
+      <w:hyperlink r:id="rId51" w:history="1">
         <w:r>
           <w:rPr>
             <w:rStyle w:val="Hyperlink"/>
@@ -2515,7 +3045,7 @@
         </w:rPr>
         <w:t xml:space="preserve">,” </w:t>
       </w:r>
-      <w:hyperlink r:id="rId36" w:history="1">
+      <w:hyperlink r:id="rId52" w:history="1">
         <w:r>
           <w:rPr>
             <w:rStyle w:val="Hyperlink"/>
@@ -2600,7 +3130,7 @@
         </w:rPr>
         <w:t xml:space="preserve">. Kentucky Geological Survey, 2002. </w:t>
       </w:r>
-      <w:hyperlink r:id="rId37" w:history="1">
+      <w:hyperlink r:id="rId53" w:history="1">
         <w:r>
           <w:rPr>
             <w:rStyle w:val="Hyperlink"/>
@@ -2651,7 +3181,7 @@
         </w:rPr>
         <w:t xml:space="preserve">United States Geological Survey, </w:t>
       </w:r>
-      <w:hyperlink r:id="rId38" w:history="1">
+      <w:hyperlink r:id="rId54" w:history="1">
         <w:r>
           <w:rPr>
             <w:rStyle w:val="Hyperlink"/>
@@ -2690,7 +3220,7 @@
         </w:rPr>
         <w:t xml:space="preserve">Goldscheider, N., World Karst Aquifer Map, </w:t>
       </w:r>
-      <w:hyperlink r:id="rId39" w:history="1">
+      <w:hyperlink r:id="rId55" w:history="1">
         <w:r>
           <w:rPr>
             <w:rStyle w:val="Hyperlink"/>
@@ -2785,33 +3315,11 @@
           <w:rFonts w:ascii="Arial" w:hAnsi="Arial" w:cs="Arial"/>
         </w:rPr>
       </w:pPr>
-      <w:proofErr w:type="spellStart"/>
-      <w:r>
-        <w:rPr>
-          <w:rFonts w:ascii="Arial" w:hAnsi="Arial" w:cs="Arial"/>
-        </w:rPr>
-        <w:t>Paylor</w:t>
-      </w:r>
-      <w:proofErr w:type="spellEnd"/>
-      <w:r>
-        <w:rPr>
-          <w:rFonts w:ascii="Arial" w:hAnsi="Arial" w:cs="Arial"/>
-        </w:rPr>
-        <w:t xml:space="preserve">, Randall L., and James C </w:t>
-      </w:r>
-      <w:proofErr w:type="spellStart"/>
-      <w:r>
-        <w:rPr>
-          <w:rFonts w:ascii="Arial" w:hAnsi="Arial" w:cs="Arial"/>
-        </w:rPr>
-        <w:t>Currens</w:t>
-      </w:r>
-      <w:proofErr w:type="spellEnd"/>
-      <w:r>
-        <w:rPr>
-          <w:rFonts w:ascii="Arial" w:hAnsi="Arial" w:cs="Arial"/>
-        </w:rPr>
-        <w:t xml:space="preserve">. </w:t>
+      <w:r>
+        <w:rPr>
+          <w:rFonts w:ascii="Arial" w:hAnsi="Arial" w:cs="Arial"/>
+        </w:rPr>
+        <w:t xml:space="preserve">Paylor, Randall L., and James C Currens. </w:t>
       </w:r>
       <w:r>
         <w:rPr>
@@ -2845,7 +3353,7 @@
         </w:rPr>
         <w:t xml:space="preserve">. Accessed October 17, 2020. </w:t>
       </w:r>
-      <w:hyperlink r:id="rId40" w:history="1">
+      <w:hyperlink r:id="rId56" w:history="1">
         <w:r>
           <w:rPr>
             <w:rStyle w:val="Hyperlink"/>
@@ -2990,7 +3498,7 @@
         </w:rPr>
         <w:t xml:space="preserve">, 4, 329–349, </w:t>
       </w:r>
-      <w:hyperlink r:id="rId41" w:history="1">
+      <w:hyperlink r:id="rId57" w:history="1">
         <w:r>
           <w:rPr>
             <w:rStyle w:val="Hyperlink"/>
@@ -3100,7 +3608,14 @@
         <w:rPr>
           <w:rFonts w:ascii="Arial" w:hAnsi="Arial" w:cs="Arial"/>
         </w:rPr>
-        <w:t>Investigation: When will there no longer be glaciers in Glacier National Park?</w:t>
+        <w:t xml:space="preserve">Investigation: When will there no longer be glaciers in Glacier </w:t>
+      </w:r>
+      <w:r>
+        <w:rPr>
+          <w:rFonts w:ascii="Arial" w:hAnsi="Arial" w:cs="Arial"/>
+        </w:rPr>
+        <w:lastRenderedPageBreak/>
+        <w:t>National Park?</w:t>
       </w:r>
       <w:r>
         <w:rPr>
@@ -3108,7 +3623,7 @@
         </w:rPr>
         <w:t xml:space="preserve">” </w:t>
       </w:r>
-      <w:hyperlink r:id="rId42" w:history="1">
+      <w:hyperlink r:id="rId58" w:history="1">
         <w:r>
           <w:rPr>
             <w:rStyle w:val="Hyperlink"/>
@@ -3138,7 +3653,6 @@
         <w:rPr>
           <w:rFonts w:ascii="Arial" w:hAnsi="Arial" w:cs="Arial"/>
         </w:rPr>
-        <w:lastRenderedPageBreak/>
         <w:t xml:space="preserve">“The Life of a Glacier.” National Snow &amp; Ice Data Center. Accessed November 2, 2019. </w:t>
       </w:r>
       <w:r>
@@ -3207,7 +3721,7 @@
         </w:rPr>
         <w:t xml:space="preserve">2020, </w:t>
       </w:r>
-      <w:hyperlink r:id="rId43" w:history="1">
+      <w:hyperlink r:id="rId59" w:history="1">
         <w:r>
           <w:rPr>
             <w:rStyle w:val="Hyperlink"/>
@@ -3326,7 +3840,7 @@
         </w:rPr>
         <w:t xml:space="preserve">NASA, 2021, Our Solar System, </w:t>
       </w:r>
-      <w:hyperlink r:id="rId44" w:history="1">
+      <w:hyperlink r:id="rId60" w:history="1">
         <w:r>
           <w:rPr>
             <w:rStyle w:val="Hyperlink"/>
@@ -3412,7 +3926,7 @@
         </w:rPr>
         <w:t xml:space="preserve"> https://</w:t>
       </w:r>
-      <w:hyperlink r:id="rId45" w:history="1">
+      <w:hyperlink r:id="rId61" w:history="1">
         <w:r>
           <w:rPr>
             <w:rStyle w:val="Hyperlink"/>
@@ -3466,7 +3980,7 @@
         </w:rPr>
         <w:t xml:space="preserve">Foreman, Paul, n.d., “100 Uses for Mind Maps,” </w:t>
       </w:r>
-      <w:hyperlink r:id="rId46" w:history="1">
+      <w:hyperlink r:id="rId62" w:history="1">
         <w:r>
           <w:rPr>
             <w:rStyle w:val="Hyperlink"/>
@@ -3536,7 +4050,7 @@
         </w:rPr>
         <w:t xml:space="preserve">“Take a Hike.” Accessed August 12, 2019. </w:t>
       </w:r>
-      <w:hyperlink r:id="rId47" w:history="1">
+      <w:hyperlink r:id="rId63" w:history="1">
         <w:r>
           <w:rPr>
             <w:rStyle w:val="Hyperlink"/>
@@ -3627,7 +4141,7 @@
         </w:rPr>
         <w:t xml:space="preserve"> Modified by Andrea Deanne Rodgers (SUNY Stony Brook) from original documents by Steve Reynolds (ASU), Stony Brook University. Accessed August 12, 2019. </w:t>
       </w:r>
-      <w:hyperlink r:id="rId48" w:history="1">
+      <w:hyperlink r:id="rId64" w:history="1">
         <w:r>
           <w:rPr>
             <w:rStyle w:val="Hyperlink"/>
@@ -3644,8 +4158,8 @@
       </w:r>
     </w:p>
     <w:sectPr>
-      <w:footerReference w:type="even" r:id="rId49"/>
-      <w:footerReference w:type="default" r:id="rId50"/>
+      <w:footerReference w:type="even" r:id="rId65"/>
+      <w:footerReference w:type="default" r:id="rId66"/>
       <w:pgSz w:w="12240" w:h="15840"/>
       <w:pgMar w:top="1440" w:right="1440" w:bottom="1350" w:left="1440" w:header="0" w:footer="1014" w:gutter="0"/>
       <w:pgNumType w:start="191"/>
@@ -3690,7 +4204,7 @@
           <v:stroke joinstyle="miter"/>
           <v:path gradientshapeok="t" o:connecttype="rect"/>
         </v:shapetype>
-        <v:shape id="_x0000_s1025" type="#_x0000_t202" style="position:absolute;margin-left:71pt;margin-top:730.3pt;width:20.7pt;height:13.05pt;z-index:-262226944;mso-position-horizontal-relative:page;mso-position-vertical-relative:page" filled="f" stroked="f">
+        <v:shape id="_x0000_s1025" type="#_x0000_t202" style="position:absolute;margin-left:71pt;margin-top:730.3pt;width:20.7pt;height:13.05pt;z-index:-251658752;mso-position-horizontal-relative:page;mso-position-vertical-relative:page" filled="f" stroked="f">
           <v:textbox style="mso-next-textbox:#_x0000_s1025" inset="0,0,0,0">
             <w:txbxContent>
               <w:p>
@@ -9761,7 +10275,6 @@
   <w:style w:type="character" w:default="1" w:styleId="DefaultParagraphFont">
     <w:name w:val="Default Paragraph Font"/>
     <w:uiPriority w:val="1"/>
-    <w:semiHidden/>
     <w:unhideWhenUsed/>
   </w:style>
   <w:style w:type="table" w:default="1" w:styleId="TableNormal">

</xml_diff>

<commit_message>
revise figures and references
</commit_message>
<xml_diff>
--- a/Bosch-References-20220623.docx
+++ b/Bosch-References-20220623.docx
@@ -1363,17 +1363,18 @@
     </w:p>
     <w:p>
       <w:pPr>
-        <w:tabs>
-          <w:tab w:val="left" w:pos="1710"/>
-        </w:tabs>
-        <w:ind w:left="360" w:hanging="450"/>
-        <w:rPr>
-          <w:rFonts w:ascii="Arial" w:hAnsi="Arial" w:cs="Arial"/>
-        </w:rPr>
-      </w:pPr>
-      <w:r>
-        <w:rPr>
-          <w:rFonts w:ascii="Arial" w:hAnsi="Arial" w:cs="Arial"/>
+        <w:ind w:left="360" w:hanging="360"/>
+        <w:rPr>
+          <w:rFonts w:ascii="Arial" w:hAnsi="Arial" w:cs="Arial"/>
+          <w:sz w:val="24"/>
+          <w:szCs w:val="24"/>
+        </w:rPr>
+      </w:pPr>
+      <w:r>
+        <w:rPr>
+          <w:rFonts w:ascii="Arial" w:hAnsi="Arial" w:cs="Arial"/>
+          <w:sz w:val="24"/>
+          <w:szCs w:val="24"/>
         </w:rPr>
         <w:t xml:space="preserve">Bosch, Rachel F. </w:t>
       </w:r>
@@ -1381,84 +1382,34 @@
         <w:rPr>
           <w:rFonts w:ascii="Arial" w:hAnsi="Arial" w:cs="Arial"/>
           <w:i/>
+          <w:sz w:val="24"/>
+          <w:szCs w:val="24"/>
         </w:rPr>
         <w:t>Zabriskie Point, Death Valley National Park, Sunrise</w:t>
       </w:r>
       <w:r>
         <w:rPr>
           <w:rFonts w:ascii="Arial" w:hAnsi="Arial" w:cs="Arial"/>
-        </w:rPr>
-        <w:t>. May 1,</w:t>
-      </w:r>
-      <w:r>
-        <w:rPr>
-          <w:rFonts w:ascii="Arial" w:hAnsi="Arial" w:cs="Arial"/>
-        </w:rPr>
-        <w:t xml:space="preserve"> </w:t>
-      </w:r>
-      <w:r>
-        <w:rPr>
-          <w:rFonts w:ascii="Arial" w:hAnsi="Arial" w:cs="Arial"/>
-        </w:rPr>
-        <w:t xml:space="preserve">2017. Digital photography. </w:t>
-      </w:r>
-    </w:p>
-    <w:p>
-      <w:pPr>
-        <w:tabs>
-          <w:tab w:val="left" w:pos="1710"/>
-        </w:tabs>
-        <w:ind w:left="360" w:hanging="450"/>
-        <w:rPr>
-          <w:rFonts w:ascii="Arial" w:hAnsi="Arial" w:cs="Arial"/>
-        </w:rPr>
-      </w:pPr>
-      <w:r>
-        <w:rPr>
-          <w:rFonts w:ascii="Arial" w:hAnsi="Arial" w:cs="Arial"/>
-        </w:rPr>
-        <w:t>Dalrymple, G. Brent. “Age of the Earth.” United States Geological Survey, July 9, 2007.</w:t>
-      </w:r>
-    </w:p>
-    <w:p>
-      <w:pPr>
-        <w:tabs>
-          <w:tab w:val="left" w:pos="1710"/>
-        </w:tabs>
-        <w:ind w:left="360"/>
-        <w:rPr>
-          <w:rFonts w:ascii="Arial" w:hAnsi="Arial" w:cs="Arial"/>
-        </w:rPr>
-      </w:pPr>
-      <w:r>
-        <w:rPr>
-          <w:rFonts w:ascii="Arial" w:hAnsi="Arial" w:cs="Arial"/>
-          <w:color w:val="0562C1"/>
-          <w:u w:val="single" w:color="0562C1"/>
-        </w:rPr>
-        <w:t>https://pubs.usgs.gov/gip/geotime/age.html</w:t>
-      </w:r>
-      <w:r>
-        <w:rPr>
-          <w:rFonts w:ascii="Arial" w:hAnsi="Arial" w:cs="Arial"/>
-        </w:rPr>
-        <w:t>.</w:t>
-      </w:r>
-    </w:p>
-    <w:p>
-      <w:pPr>
-        <w:tabs>
-          <w:tab w:val="left" w:pos="1710"/>
-        </w:tabs>
-        <w:spacing w:line="256" w:lineRule="auto"/>
-        <w:ind w:left="360" w:hanging="480"/>
-        <w:rPr>
-          <w:rFonts w:ascii="Arial" w:hAnsi="Arial" w:cs="Arial"/>
-        </w:rPr>
-      </w:pPr>
-      <w:r>
-        <w:rPr>
-          <w:rFonts w:ascii="Arial" w:hAnsi="Arial" w:cs="Arial"/>
+          <w:sz w:val="24"/>
+          <w:szCs w:val="24"/>
+        </w:rPr>
+        <w:t xml:space="preserve">. May 1, 2017. Digital photography. </w:t>
+      </w:r>
+    </w:p>
+    <w:p>
+      <w:pPr>
+        <w:ind w:left="360" w:hanging="360"/>
+        <w:rPr>
+          <w:rFonts w:ascii="Arial" w:hAnsi="Arial" w:cs="Arial"/>
+          <w:sz w:val="24"/>
+          <w:szCs w:val="24"/>
+        </w:rPr>
+      </w:pPr>
+      <w:r>
+        <w:rPr>
+          <w:rFonts w:ascii="Arial" w:hAnsi="Arial" w:cs="Arial"/>
+          <w:sz w:val="24"/>
+          <w:szCs w:val="24"/>
         </w:rPr>
         <w:t xml:space="preserve">Johnson, Sarah, 2018, Radiometric Dating, </w:t>
       </w:r>
@@ -1467,6 +1418,8 @@
           <w:rPr>
             <w:rStyle w:val="Hyperlink"/>
             <w:rFonts w:ascii="Arial" w:hAnsi="Arial" w:cs="Arial"/>
+            <w:sz w:val="24"/>
+            <w:szCs w:val="24"/>
           </w:rPr>
           <w:t>https://nku.instructure.com/courses/15045/pages/geologic-time-and-dating/revisions</w:t>
         </w:r>
@@ -1474,24 +1427,26 @@
       <w:r>
         <w:rPr>
           <w:rFonts w:ascii="Arial" w:hAnsi="Arial" w:cs="Arial"/>
+          <w:sz w:val="24"/>
+          <w:szCs w:val="24"/>
         </w:rPr>
         <w:t>; last access: 2021-11-27.</w:t>
       </w:r>
     </w:p>
     <w:p>
       <w:pPr>
-        <w:tabs>
-          <w:tab w:val="left" w:pos="1710"/>
-        </w:tabs>
-        <w:spacing w:line="256" w:lineRule="auto"/>
-        <w:ind w:left="360" w:hanging="480"/>
-        <w:rPr>
-          <w:rFonts w:ascii="Arial" w:hAnsi="Arial" w:cs="Arial"/>
-        </w:rPr>
-      </w:pPr>
-      <w:r>
-        <w:rPr>
-          <w:rFonts w:ascii="Arial" w:hAnsi="Arial" w:cs="Arial"/>
+        <w:ind w:left="360" w:hanging="360"/>
+        <w:rPr>
+          <w:rFonts w:ascii="Arial" w:hAnsi="Arial" w:cs="Arial"/>
+          <w:sz w:val="24"/>
+          <w:szCs w:val="24"/>
+        </w:rPr>
+      </w:pPr>
+      <w:r>
+        <w:rPr>
+          <w:rFonts w:ascii="Arial" w:hAnsi="Arial" w:cs="Arial"/>
+          <w:sz w:val="24"/>
+          <w:szCs w:val="24"/>
         </w:rPr>
         <w:t xml:space="preserve">Link, Paul, John </w:t>
       </w:r>
@@ -1499,6 +1454,8 @@
       <w:r>
         <w:rPr>
           <w:rFonts w:ascii="Arial" w:hAnsi="Arial" w:cs="Arial"/>
+          <w:sz w:val="24"/>
+          <w:szCs w:val="24"/>
         </w:rPr>
         <w:t>Welhan</w:t>
       </w:r>
@@ -1506,6 +1463,8 @@
       <w:r>
         <w:rPr>
           <w:rFonts w:ascii="Arial" w:hAnsi="Arial" w:cs="Arial"/>
+          <w:sz w:val="24"/>
+          <w:szCs w:val="24"/>
         </w:rPr>
         <w:t xml:space="preserve">, Jim McNamara, Charles Peterson, Stefan Sommer, and </w:t>
       </w:r>
@@ -1513,6 +1472,8 @@
       <w:r>
         <w:rPr>
           <w:rFonts w:ascii="Arial" w:hAnsi="Arial" w:cs="Arial"/>
+          <w:sz w:val="24"/>
+          <w:szCs w:val="24"/>
         </w:rPr>
         <w:t>Tamra</w:t>
       </w:r>
@@ -1520,6 +1481,8 @@
       <w:r>
         <w:rPr>
           <w:rFonts w:ascii="Arial" w:hAnsi="Arial" w:cs="Arial"/>
+          <w:sz w:val="24"/>
+          <w:szCs w:val="24"/>
         </w:rPr>
         <w:t xml:space="preserve"> </w:t>
       </w:r>
@@ -1527,6 +1490,8 @@
       <w:r>
         <w:rPr>
           <w:rFonts w:ascii="Arial" w:hAnsi="Arial" w:cs="Arial"/>
+          <w:sz w:val="24"/>
+          <w:szCs w:val="24"/>
         </w:rPr>
         <w:t>Shiappa</w:t>
       </w:r>
@@ -1534,6 +1499,8 @@
       <w:r>
         <w:rPr>
           <w:rFonts w:ascii="Arial" w:hAnsi="Arial" w:cs="Arial"/>
+          <w:sz w:val="24"/>
+          <w:szCs w:val="24"/>
         </w:rPr>
         <w:t xml:space="preserve">. “What Are Stratigraphic Columns?” </w:t>
       </w:r>
@@ -1541,80 +1508,80 @@
         <w:rPr>
           <w:rFonts w:ascii="Arial" w:hAnsi="Arial" w:cs="Arial"/>
           <w:i/>
+          <w:sz w:val="24"/>
+          <w:szCs w:val="24"/>
         </w:rPr>
         <w:t>Digital Atlas of Idaho</w:t>
       </w:r>
       <w:r>
         <w:rPr>
           <w:rFonts w:ascii="Arial" w:hAnsi="Arial" w:cs="Arial"/>
+          <w:sz w:val="24"/>
+          <w:szCs w:val="24"/>
         </w:rPr>
         <w:t xml:space="preserve">. Accessed July 19, 2019. </w:t>
       </w:r>
-      <w:r>
-        <w:rPr>
-          <w:rFonts w:ascii="Arial" w:hAnsi="Arial" w:cs="Arial"/>
-          <w:color w:val="0562C1"/>
-          <w:u w:val="single" w:color="0562C1"/>
-        </w:rPr>
-        <w:t>https://digitalatlas.cose.isu.edu/geo/basics/sedstrat.htm</w:t>
-      </w:r>
-      <w:r>
-        <w:rPr>
-          <w:rFonts w:ascii="Arial" w:hAnsi="Arial" w:cs="Arial"/>
-        </w:rPr>
-        <w:t>.</w:t>
-      </w:r>
-    </w:p>
-    <w:p>
-      <w:pPr>
-        <w:tabs>
-          <w:tab w:val="left" w:pos="1710"/>
-        </w:tabs>
-        <w:ind w:left="360" w:hanging="450"/>
-        <w:rPr>
-          <w:rFonts w:ascii="Arial" w:hAnsi="Arial" w:cs="Arial"/>
-        </w:rPr>
-      </w:pPr>
-      <w:r>
-        <w:rPr>
-          <w:rFonts w:ascii="Arial" w:hAnsi="Arial" w:cs="Arial"/>
+      <w:hyperlink r:id="rId33" w:history="1">
+        <w:r>
+          <w:rPr>
+            <w:rStyle w:val="Hyperlink"/>
+            <w:rFonts w:ascii="Arial" w:hAnsi="Arial" w:cs="Arial"/>
+            <w:sz w:val="24"/>
+            <w:szCs w:val="24"/>
+          </w:rPr>
+          <w:t>https://digitalatlas.cose.isu.edu/geo/basics/sedstrat.htm</w:t>
+        </w:r>
+      </w:hyperlink>
+      <w:r>
+        <w:rPr>
+          <w:rFonts w:ascii="Arial" w:hAnsi="Arial" w:cs="Arial"/>
+          <w:sz w:val="24"/>
+          <w:szCs w:val="24"/>
+        </w:rPr>
+        <w:t xml:space="preserve">. </w:t>
+      </w:r>
+    </w:p>
+    <w:p>
+      <w:pPr>
+        <w:ind w:left="360" w:hanging="360"/>
+        <w:rPr>
+          <w:rFonts w:ascii="Arial" w:hAnsi="Arial" w:cs="Arial"/>
+          <w:sz w:val="24"/>
+          <w:szCs w:val="24"/>
+        </w:rPr>
+      </w:pPr>
+      <w:r>
+        <w:rPr>
+          <w:rFonts w:ascii="Arial" w:hAnsi="Arial" w:cs="Arial"/>
+          <w:sz w:val="24"/>
+          <w:szCs w:val="24"/>
         </w:rPr>
         <w:t>Palmer, Arthur N. “Stratigraphic Column, Mammoth Cave National Park, Kentucky.” 1998.</w:t>
       </w:r>
     </w:p>
     <w:p>
       <w:pPr>
-        <w:tabs>
-          <w:tab w:val="left" w:pos="1710"/>
-        </w:tabs>
-        <w:spacing w:line="242" w:lineRule="auto"/>
-        <w:ind w:left="360" w:hanging="480"/>
-        <w:rPr>
-          <w:rFonts w:ascii="Arial" w:hAnsi="Arial" w:cs="Arial"/>
-        </w:rPr>
-      </w:pPr>
-      <w:r>
-        <w:rPr>
-          <w:rFonts w:ascii="Arial" w:hAnsi="Arial" w:cs="Arial"/>
-        </w:rPr>
-        <w:t xml:space="preserve">Steno, Nicolaus. 1669, </w:t>
-      </w:r>
-      <w:r>
-        <w:rPr>
-          <w:rFonts w:ascii="Arial" w:hAnsi="Arial" w:cs="Arial"/>
-        </w:rPr>
-        <w:t>“</w:t>
-      </w:r>
-      <w:r>
-        <w:rPr>
-          <w:rFonts w:ascii="Arial" w:hAnsi="Arial" w:cs="Arial"/>
-        </w:rPr>
-        <w:t xml:space="preserve">The </w:t>
+        <w:ind w:left="360" w:hanging="360"/>
+        <w:rPr>
+          <w:rFonts w:ascii="Arial" w:hAnsi="Arial" w:cs="Arial"/>
+          <w:sz w:val="24"/>
+          <w:szCs w:val="24"/>
+        </w:rPr>
+      </w:pPr>
+      <w:r>
+        <w:rPr>
+          <w:rFonts w:ascii="Arial" w:hAnsi="Arial" w:cs="Arial"/>
+          <w:sz w:val="24"/>
+          <w:szCs w:val="24"/>
+        </w:rPr>
+        <w:t xml:space="preserve">Steno, Nicolaus. 1669, “The </w:t>
       </w:r>
       <w:proofErr w:type="spellStart"/>
       <w:r>
         <w:rPr>
           <w:rFonts w:ascii="Arial" w:hAnsi="Arial" w:cs="Arial"/>
+          <w:sz w:val="24"/>
+          <w:szCs w:val="24"/>
         </w:rPr>
         <w:t>Prodromus</w:t>
       </w:r>
@@ -1622,72 +1589,110 @@
       <w:r>
         <w:rPr>
           <w:rFonts w:ascii="Arial" w:hAnsi="Arial" w:cs="Arial"/>
-        </w:rPr>
-        <w:t xml:space="preserve"> of Nicolaus Steno’s Dissertation Concerning a Solid Body Enclosed By a Process of Nature Within a Solid; English Translation with Notes and </w:t>
-      </w:r>
-      <w:r>
-        <w:rPr>
-          <w:rFonts w:ascii="Arial" w:hAnsi="Arial" w:cs="Arial"/>
+          <w:sz w:val="24"/>
+          <w:szCs w:val="24"/>
+        </w:rPr>
+        <w:t xml:space="preserve"> of Nicolaus Steno’s Dissertation Concerning a Solid Body Enclosed By a Process of Nature Within a Solid; English Translation with Notes and Introduction” by John Garrett Winter, 1916, University of Michigan </w:t>
+      </w:r>
+      <w:r>
+        <w:rPr>
+          <w:rFonts w:ascii="Arial" w:hAnsi="Arial" w:cs="Arial"/>
+          <w:sz w:val="24"/>
+          <w:szCs w:val="24"/>
         </w:rPr>
         <w:lastRenderedPageBreak/>
-        <w:t>Introduction</w:t>
-      </w:r>
-      <w:r>
-        <w:rPr>
-          <w:rFonts w:ascii="Arial" w:hAnsi="Arial" w:cs="Arial"/>
-        </w:rPr>
-        <w:t>”</w:t>
-      </w:r>
-      <w:r>
-        <w:rPr>
-          <w:rFonts w:ascii="Arial" w:hAnsi="Arial" w:cs="Arial"/>
-        </w:rPr>
-        <w:t xml:space="preserve"> by John Garrett Winter, 1916, University of Michigan Humanistic Studies, Vol. </w:t>
+        <w:t xml:space="preserve">Humanistic Studies, Vol. </w:t>
       </w:r>
       <w:r>
         <w:rPr>
           <w:rFonts w:ascii="Arial" w:hAnsi="Arial" w:cs="Arial"/>
           <w:i/>
+          <w:sz w:val="24"/>
+          <w:szCs w:val="24"/>
         </w:rPr>
         <w:t xml:space="preserve">XI, Pt </w:t>
       </w:r>
       <w:r>
         <w:rPr>
           <w:rFonts w:ascii="Arial" w:hAnsi="Arial" w:cs="Arial"/>
+          <w:sz w:val="24"/>
+          <w:szCs w:val="24"/>
         </w:rPr>
         <w:t>2.</w:t>
       </w:r>
     </w:p>
     <w:p>
       <w:pPr>
-        <w:keepLines/>
-        <w:tabs>
-          <w:tab w:val="left" w:pos="1710"/>
-        </w:tabs>
-        <w:ind w:left="360" w:hanging="446"/>
-        <w:rPr>
-          <w:rFonts w:ascii="Arial" w:hAnsi="Arial" w:cs="Arial"/>
-        </w:rPr>
-      </w:pPr>
-      <w:r>
-        <w:rPr>
-          <w:rFonts w:ascii="Arial" w:hAnsi="Arial" w:cs="Arial"/>
-        </w:rPr>
-        <w:t xml:space="preserve">USGS. “Spiral Age of the Earth Diagram.” March 25, 2008. </w:t>
-      </w:r>
-      <w:r>
-        <w:rPr>
-          <w:rFonts w:ascii="Arial" w:hAnsi="Arial" w:cs="Arial"/>
-          <w:color w:val="0562C1"/>
-          <w:u w:val="single" w:color="0562C1"/>
-        </w:rPr>
-        <w:t>https://pubs.usgs.gov/gip/geotime/time.html</w:t>
-      </w:r>
-      <w:r>
-        <w:rPr>
-          <w:rFonts w:ascii="Arial" w:hAnsi="Arial" w:cs="Arial"/>
-        </w:rPr>
-        <w:t>.</w:t>
+        <w:ind w:left="360" w:hanging="360"/>
+        <w:rPr>
+          <w:rFonts w:ascii="Arial" w:hAnsi="Arial" w:cs="Arial"/>
+          <w:sz w:val="24"/>
+          <w:szCs w:val="24"/>
+        </w:rPr>
+      </w:pPr>
+      <w:r>
+        <w:rPr>
+          <w:rFonts w:ascii="Arial" w:hAnsi="Arial" w:cs="Arial"/>
+          <w:sz w:val="24"/>
+          <w:szCs w:val="24"/>
+        </w:rPr>
+        <w:t xml:space="preserve">United States Geologic Survey, 2007, “Age of the Earth,” </w:t>
+      </w:r>
+      <w:hyperlink r:id="rId34" w:history="1">
+        <w:r>
+          <w:rPr>
+            <w:rStyle w:val="Hyperlink"/>
+            <w:rFonts w:ascii="Arial" w:hAnsi="Arial" w:cs="Arial"/>
+            <w:sz w:val="24"/>
+            <w:szCs w:val="24"/>
+          </w:rPr>
+          <w:t>https://pubs.usgs.gov/gip/geotime/age.html</w:t>
+        </w:r>
+      </w:hyperlink>
+      <w:r>
+        <w:rPr>
+          <w:rFonts w:ascii="Arial" w:hAnsi="Arial" w:cs="Arial"/>
+          <w:sz w:val="24"/>
+          <w:szCs w:val="24"/>
+        </w:rPr>
+        <w:t>; last access: 2022-07-06.</w:t>
+      </w:r>
+    </w:p>
+    <w:p>
+      <w:pPr>
+        <w:ind w:left="360" w:hanging="360"/>
+        <w:rPr>
+          <w:rFonts w:ascii="Arial" w:hAnsi="Arial" w:cs="Arial"/>
+          <w:sz w:val="24"/>
+          <w:szCs w:val="24"/>
+        </w:rPr>
+      </w:pPr>
+      <w:r>
+        <w:rPr>
+          <w:rFonts w:ascii="Arial" w:hAnsi="Arial" w:cs="Arial"/>
+          <w:sz w:val="24"/>
+          <w:szCs w:val="24"/>
+        </w:rPr>
+        <w:t xml:space="preserve">United States Geologic Survey, 2008, “Spiral Age of the Earth Diagram.” March 25, 2008. </w:t>
+      </w:r>
+      <w:hyperlink r:id="rId35" w:history="1">
+        <w:r>
+          <w:rPr>
+            <w:rStyle w:val="Hyperlink"/>
+            <w:rFonts w:ascii="Arial" w:hAnsi="Arial" w:cs="Arial"/>
+            <w:sz w:val="24"/>
+            <w:szCs w:val="24"/>
+          </w:rPr>
+          <w:t>https://pubs.usgs.gov/gip/geotime/time.html</w:t>
+        </w:r>
+      </w:hyperlink>
+      <w:r>
+        <w:rPr>
+          <w:rFonts w:ascii="Arial" w:hAnsi="Arial" w:cs="Arial"/>
+          <w:sz w:val="24"/>
+          <w:szCs w:val="24"/>
+        </w:rPr>
+        <w:t>; last access: 2022-07-06.</w:t>
       </w:r>
     </w:p>
     <w:p>
@@ -1751,7 +1756,7 @@
         </w:rPr>
         <w:t xml:space="preserve">” </w:t>
       </w:r>
-      <w:hyperlink r:id="rId33" w:history="1">
+      <w:hyperlink r:id="rId36" w:history="1">
         <w:r>
           <w:rPr>
             <w:rStyle w:val="Hyperlink"/>
@@ -1792,7 +1797,7 @@
         </w:rPr>
         <w:t>https://</w:t>
       </w:r>
-      <w:hyperlink r:id="rId34">
+      <w:hyperlink r:id="rId37">
         <w:r>
           <w:rPr>
             <w:rFonts w:ascii="Arial" w:hAnsi="Arial" w:cs="Arial"/>
@@ -1918,7 +1923,7 @@
         </w:rPr>
         <w:t>https://</w:t>
       </w:r>
-      <w:hyperlink r:id="rId35">
+      <w:hyperlink r:id="rId38">
         <w:r>
           <w:rPr>
             <w:rFonts w:ascii="Arial" w:hAnsi="Arial" w:cs="Arial"/>
@@ -1999,7 +2004,7 @@
         </w:rPr>
         <w:t>https://</w:t>
       </w:r>
-      <w:hyperlink r:id="rId36">
+      <w:hyperlink r:id="rId39">
         <w:r>
           <w:rPr>
             <w:rFonts w:ascii="Arial" w:hAnsi="Arial" w:cs="Arial"/>
@@ -2165,7 +2170,7 @@
         </w:rPr>
         <w:t xml:space="preserve">.” Earth Science Australia. Accessed November 2, 2019. </w:t>
       </w:r>
-      <w:hyperlink r:id="rId37">
+      <w:hyperlink r:id="rId40">
         <w:r>
           <w:rPr>
             <w:rFonts w:ascii="Arial" w:hAnsi="Arial" w:cs="Arial"/>
@@ -2278,7 +2283,7 @@
         </w:rPr>
         <w:t xml:space="preserve">, Earle R. and Warren L. Peterson, 2001, “Contributions to the Geology of Kentucky: Ordovician System,” </w:t>
       </w:r>
-      <w:hyperlink r:id="rId38" w:history="1">
+      <w:hyperlink r:id="rId41" w:history="1">
         <w:r>
           <w:rPr>
             <w:rStyle w:val="Hyperlink"/>
@@ -2322,7 +2327,7 @@
         </w:rPr>
         <w:t xml:space="preserve">, 2001, “Contributions to the Geology of Kentucky: Stratigraphy,” </w:t>
       </w:r>
-      <w:hyperlink r:id="rId39" w:history="1">
+      <w:hyperlink r:id="rId42" w:history="1">
         <w:r>
           <w:rPr>
             <w:rStyle w:val="Hyperlink"/>
@@ -2380,7 +2385,7 @@
         </w:rPr>
         <w:t xml:space="preserve">George J., Jr.,  2001, “Contributions to the Geology of Kentucky: Mississippian System,” </w:t>
       </w:r>
-      <w:hyperlink r:id="rId40" w:history="1">
+      <w:hyperlink r:id="rId43" w:history="1">
         <w:r>
           <w:rPr>
             <w:rStyle w:val="Hyperlink"/>
@@ -2438,7 +2443,7 @@
         </w:rPr>
         <w:t xml:space="preserve">Roy C.,  2001, “Contributions to the Geology of Kentucky: Devonian System,” </w:t>
       </w:r>
-      <w:hyperlink r:id="rId41" w:history="1">
+      <w:hyperlink r:id="rId44" w:history="1">
         <w:r>
           <w:rPr>
             <w:rStyle w:val="Hyperlink"/>
@@ -2474,6 +2479,7 @@
         <w:rPr>
           <w:rFonts w:ascii="Arial" w:hAnsi="Arial" w:cs="Arial"/>
         </w:rPr>
+        <w:lastRenderedPageBreak/>
         <w:t>McDowell,</w:t>
       </w:r>
       <w:r>
@@ -2488,7 +2494,7 @@
         </w:rPr>
         <w:t xml:space="preserve">Robert C.,  2001, “Contributions to the Geology of Kentucky: Permian System,” </w:t>
       </w:r>
-      <w:hyperlink r:id="rId42" w:history="1">
+      <w:hyperlink r:id="rId45" w:history="1">
         <w:r>
           <w:rPr>
             <w:rStyle w:val="Hyperlink"/>
@@ -2524,7 +2530,6 @@
         <w:rPr>
           <w:rFonts w:ascii="Arial" w:hAnsi="Arial" w:cs="Arial"/>
         </w:rPr>
-        <w:lastRenderedPageBreak/>
         <w:t>McDowell,</w:t>
       </w:r>
       <w:r>
@@ -2539,7 +2544,7 @@
         </w:rPr>
         <w:t xml:space="preserve">Robert C. and Wayne L. Newell,  2001, “Contributions to the Geology of Kentucky: Quaternary System,” </w:t>
       </w:r>
-      <w:hyperlink r:id="rId43" w:history="1">
+      <w:hyperlink r:id="rId46" w:history="1">
         <w:r>
           <w:rPr>
             <w:rStyle w:val="Hyperlink"/>
@@ -2577,7 +2582,7 @@
         </w:rPr>
         <w:t xml:space="preserve">Olive, Wilds W. and Robert C. McDowell,  2001, “Contributions to the Geology of Kentucky: Cretaceous and Tertiary System,” </w:t>
       </w:r>
-      <w:hyperlink r:id="rId44" w:history="1">
+      <w:hyperlink r:id="rId47" w:history="1">
         <w:r>
           <w:rPr>
             <w:rStyle w:val="Hyperlink"/>
@@ -2628,7 +2633,7 @@
         </w:rPr>
         <w:t xml:space="preserve">Warren L.,  2001, “Contributions to the Geology of Kentucky: Silurian System,” </w:t>
       </w:r>
-      <w:hyperlink r:id="rId45" w:history="1">
+      <w:hyperlink r:id="rId48" w:history="1">
         <w:r>
           <w:rPr>
             <w:rStyle w:val="Hyperlink"/>
@@ -2709,7 +2714,7 @@
         </w:rPr>
         <w:t xml:space="preserve">Charles L.,  2001, “Contributions to the Geology of Kentucky: Pennsylvanian System,” </w:t>
       </w:r>
-      <w:hyperlink r:id="rId46" w:history="1">
+      <w:hyperlink r:id="rId49" w:history="1">
         <w:r>
           <w:rPr>
             <w:rStyle w:val="Hyperlink"/>
@@ -2755,7 +2760,7 @@
         </w:rPr>
         <w:t xml:space="preserve">, Phil. “Dome Structure of the Cincinnati Arch Region.” January 19, 2015. </w:t>
       </w:r>
-      <w:hyperlink r:id="rId47">
+      <w:hyperlink r:id="rId50">
         <w:r>
           <w:rPr>
             <w:rFonts w:ascii="Arial" w:hAnsi="Arial" w:cs="Arial"/>
@@ -2806,7 +2811,7 @@
         </w:rPr>
         <w:t xml:space="preserve"> </w:t>
       </w:r>
-      <w:hyperlink r:id="rId48" w:history="1">
+      <w:hyperlink r:id="rId51" w:history="1">
         <w:r>
           <w:rPr>
             <w:rStyle w:val="Hyperlink"/>
@@ -2841,7 +2846,7 @@
       <w:r>
         <w:t xml:space="preserve"> </w:t>
       </w:r>
-      <w:hyperlink r:id="rId49" w:history="1">
+      <w:hyperlink r:id="rId52" w:history="1">
         <w:r>
           <w:rPr>
             <w:rStyle w:val="Hyperlink"/>
@@ -2953,7 +2958,7 @@
         </w:rPr>
         <w:t xml:space="preserve">, </w:t>
       </w:r>
-      <w:hyperlink r:id="rId50" w:history="1">
+      <w:hyperlink r:id="rId53" w:history="1">
         <w:r>
           <w:rPr>
             <w:rStyle w:val="Hyperlink"/>
@@ -2989,7 +2994,7 @@
         </w:rPr>
         <w:t xml:space="preserve">Environmental and Engineering Geophysical Society, n.d., “What is Geophysics?” </w:t>
       </w:r>
-      <w:hyperlink r:id="rId51" w:history="1">
+      <w:hyperlink r:id="rId54" w:history="1">
         <w:r>
           <w:rPr>
             <w:rStyle w:val="Hyperlink"/>
@@ -3045,7 +3050,7 @@
         </w:rPr>
         <w:t xml:space="preserve">,” </w:t>
       </w:r>
-      <w:hyperlink r:id="rId52" w:history="1">
+      <w:hyperlink r:id="rId55" w:history="1">
         <w:r>
           <w:rPr>
             <w:rStyle w:val="Hyperlink"/>
@@ -3130,7 +3135,7 @@
         </w:rPr>
         <w:t xml:space="preserve">. Kentucky Geological Survey, 2002. </w:t>
       </w:r>
-      <w:hyperlink r:id="rId53" w:history="1">
+      <w:hyperlink r:id="rId56" w:history="1">
         <w:r>
           <w:rPr>
             <w:rStyle w:val="Hyperlink"/>
@@ -3181,7 +3186,7 @@
         </w:rPr>
         <w:t xml:space="preserve">United States Geological Survey, </w:t>
       </w:r>
-      <w:hyperlink r:id="rId54" w:history="1">
+      <w:hyperlink r:id="rId57" w:history="1">
         <w:r>
           <w:rPr>
             <w:rStyle w:val="Hyperlink"/>
@@ -3220,7 +3225,7 @@
         </w:rPr>
         <w:t xml:space="preserve">Goldscheider, N., World Karst Aquifer Map, </w:t>
       </w:r>
-      <w:hyperlink r:id="rId55" w:history="1">
+      <w:hyperlink r:id="rId58" w:history="1">
         <w:r>
           <w:rPr>
             <w:rStyle w:val="Hyperlink"/>
@@ -3353,7 +3358,7 @@
         </w:rPr>
         <w:t xml:space="preserve">. Accessed October 17, 2020. </w:t>
       </w:r>
-      <w:hyperlink r:id="rId56" w:history="1">
+      <w:hyperlink r:id="rId59" w:history="1">
         <w:r>
           <w:rPr>
             <w:rStyle w:val="Hyperlink"/>
@@ -3498,7 +3503,7 @@
         </w:rPr>
         <w:t xml:space="preserve">, 4, 329–349, </w:t>
       </w:r>
-      <w:hyperlink r:id="rId57" w:history="1">
+      <w:hyperlink r:id="rId60" w:history="1">
         <w:r>
           <w:rPr>
             <w:rStyle w:val="Hyperlink"/>
@@ -3585,7 +3590,14 @@
         <w:rPr>
           <w:rFonts w:ascii="Arial" w:hAnsi="Arial" w:cs="Arial"/>
         </w:rPr>
-        <w:t>“Glacial Map of Ohio.” 1:2000000. Ohio Department of Natural Resources, Division of Geological Survey, 2005.</w:t>
+        <w:t xml:space="preserve">“Glacial Map of Ohio.” 1:2000000. Ohio Department of Natural Resources, Division of </w:t>
+      </w:r>
+      <w:r>
+        <w:rPr>
+          <w:rFonts w:ascii="Arial" w:hAnsi="Arial" w:cs="Arial"/>
+        </w:rPr>
+        <w:lastRenderedPageBreak/>
+        <w:t>Geological Survey, 2005.</w:t>
       </w:r>
     </w:p>
     <w:p>
@@ -3608,14 +3620,7 @@
         <w:rPr>
           <w:rFonts w:ascii="Arial" w:hAnsi="Arial" w:cs="Arial"/>
         </w:rPr>
-        <w:t xml:space="preserve">Investigation: When will there no longer be glaciers in Glacier </w:t>
-      </w:r>
-      <w:r>
-        <w:rPr>
-          <w:rFonts w:ascii="Arial" w:hAnsi="Arial" w:cs="Arial"/>
-        </w:rPr>
-        <w:lastRenderedPageBreak/>
-        <w:t>National Park?</w:t>
+        <w:t>Investigation: When will there no longer be glaciers in Glacier National Park?</w:t>
       </w:r>
       <w:r>
         <w:rPr>
@@ -3623,7 +3628,7 @@
         </w:rPr>
         <w:t xml:space="preserve">” </w:t>
       </w:r>
-      <w:hyperlink r:id="rId58" w:history="1">
+      <w:hyperlink r:id="rId61" w:history="1">
         <w:r>
           <w:rPr>
             <w:rStyle w:val="Hyperlink"/>
@@ -3721,7 +3726,7 @@
         </w:rPr>
         <w:t xml:space="preserve">2020, </w:t>
       </w:r>
-      <w:hyperlink r:id="rId59" w:history="1">
+      <w:hyperlink r:id="rId62" w:history="1">
         <w:r>
           <w:rPr>
             <w:rStyle w:val="Hyperlink"/>
@@ -3840,7 +3845,7 @@
         </w:rPr>
         <w:t xml:space="preserve">NASA, 2021, Our Solar System, </w:t>
       </w:r>
-      <w:hyperlink r:id="rId60" w:history="1">
+      <w:hyperlink r:id="rId63" w:history="1">
         <w:r>
           <w:rPr>
             <w:rStyle w:val="Hyperlink"/>
@@ -3926,7 +3931,7 @@
         </w:rPr>
         <w:t xml:space="preserve"> https://</w:t>
       </w:r>
-      <w:hyperlink r:id="rId61" w:history="1">
+      <w:hyperlink r:id="rId64" w:history="1">
         <w:r>
           <w:rPr>
             <w:rStyle w:val="Hyperlink"/>
@@ -3980,7 +3985,7 @@
         </w:rPr>
         <w:t xml:space="preserve">Foreman, Paul, n.d., “100 Uses for Mind Maps,” </w:t>
       </w:r>
-      <w:hyperlink r:id="rId62" w:history="1">
+      <w:hyperlink r:id="rId65" w:history="1">
         <w:r>
           <w:rPr>
             <w:rStyle w:val="Hyperlink"/>
@@ -4050,7 +4055,7 @@
         </w:rPr>
         <w:t xml:space="preserve">“Take a Hike.” Accessed August 12, 2019. </w:t>
       </w:r>
-      <w:hyperlink r:id="rId63" w:history="1">
+      <w:hyperlink r:id="rId66" w:history="1">
         <w:r>
           <w:rPr>
             <w:rStyle w:val="Hyperlink"/>
@@ -4141,7 +4146,7 @@
         </w:rPr>
         <w:t xml:space="preserve"> Modified by Andrea Deanne Rodgers (SUNY Stony Brook) from original documents by Steve Reynolds (ASU), Stony Brook University. Accessed August 12, 2019. </w:t>
       </w:r>
-      <w:hyperlink r:id="rId64" w:history="1">
+      <w:hyperlink r:id="rId67" w:history="1">
         <w:r>
           <w:rPr>
             <w:rStyle w:val="Hyperlink"/>
@@ -4158,8 +4163,8 @@
       </w:r>
     </w:p>
     <w:sectPr>
-      <w:footerReference w:type="even" r:id="rId65"/>
-      <w:footerReference w:type="default" r:id="rId66"/>
+      <w:footerReference w:type="even" r:id="rId68"/>
+      <w:footerReference w:type="default" r:id="rId69"/>
       <w:pgSz w:w="12240" w:h="15840"/>
       <w:pgMar w:top="1440" w:right="1440" w:bottom="1350" w:left="1440" w:header="0" w:footer="1014" w:gutter="0"/>
       <w:pgNumType w:start="191"/>
@@ -10275,6 +10280,7 @@
   <w:style w:type="character" w:default="1" w:styleId="DefaultParagraphFont">
     <w:name w:val="Default Paragraph Font"/>
     <w:uiPriority w:val="1"/>
+    <w:semiHidden/>
     <w:unhideWhenUsed/>
   </w:style>
   <w:style w:type="table" w:default="1" w:styleId="TableNormal">

</xml_diff>